<commit_message>
Actualización del CU06 según presentación a docentes del 01/11
</commit_message>
<xml_diff>
--- a/03. Analisis y diseño/02. Casos de uso/02. Casos de uso/CU06 - Modificar horario de cursada.docx
+++ b/03. Analisis y diseño/02. Casos de uso/02. Casos de uso/CU06 - Modificar horario de cursada.docx
@@ -1,6 +1,6 @@
 
 <file path=word/document.xml><?xml version="1.0" encoding="utf-8"?>
-<w:document xmlns:ve="http://schemas.openxmlformats.org/markup-compatibility/2006" xmlns:o="urn:schemas-microsoft-com:office:office" xmlns:r="http://schemas.openxmlformats.org/officeDocument/2006/relationships" xmlns:m="http://schemas.openxmlformats.org/officeDocument/2006/math" xmlns:v="urn:schemas-microsoft-com:vml" xmlns:wp="http://schemas.openxmlformats.org/drawingml/2006/wordprocessingDrawing" xmlns:w10="urn:schemas-microsoft-com:office:word" xmlns:w="http://schemas.openxmlformats.org/wordprocessingml/2006/main" xmlns:wne="http://schemas.microsoft.com/office/word/2006/wordml">
+<w:document xmlns:wpc="http://schemas.microsoft.com/office/word/2010/wordprocessingCanvas" xmlns:mc="http://schemas.openxmlformats.org/markup-compatibility/2006" xmlns:o="urn:schemas-microsoft-com:office:office" xmlns:r="http://schemas.openxmlformats.org/officeDocument/2006/relationships" xmlns:m="http://schemas.openxmlformats.org/officeDocument/2006/math" xmlns:v="urn:schemas-microsoft-com:vml" xmlns:wp14="http://schemas.microsoft.com/office/word/2010/wordprocessingDrawing" xmlns:wp="http://schemas.openxmlformats.org/drawingml/2006/wordprocessingDrawing" xmlns:w10="urn:schemas-microsoft-com:office:word" xmlns:w="http://schemas.openxmlformats.org/wordprocessingml/2006/main" xmlns:w14="http://schemas.microsoft.com/office/word/2010/wordml" xmlns:w15="http://schemas.microsoft.com/office/word/2012/wordml" xmlns:wpg="http://schemas.microsoft.com/office/word/2010/wordprocessingGroup" xmlns:wpi="http://schemas.microsoft.com/office/word/2010/wordprocessingInk" xmlns:wne="http://schemas.microsoft.com/office/word/2006/wordml" xmlns:wps="http://schemas.microsoft.com/office/word/2010/wordprocessingShape" mc:Ignorable="w14 w15 wp14">
   <w:body>
     <w:sdt>
       <w:sdtPr>
@@ -65,7 +65,7 @@
                         <a:blip r:embed="rId9" cstate="print">
                           <a:extLst>
                             <a:ext uri="{28A0092B-C50C-407E-A947-70E740481C1C}">
-                              <a14:useLocalDpi xmlns:a14="http://schemas.microsoft.com/office/drawing/2010/main" xmlns:wps="http://schemas.microsoft.com/office/word/2010/wordprocessingShape" xmlns:wpi="http://schemas.microsoft.com/office/word/2010/wordprocessingInk" xmlns:wpg="http://schemas.microsoft.com/office/word/2010/wordprocessingGroup" xmlns:w14="http://schemas.microsoft.com/office/word/2010/wordml" xmlns:w="http://schemas.openxmlformats.org/wordprocessingml/2006/main" xmlns:w10="urn:schemas-microsoft-com:office:word" xmlns:wp14="http://schemas.microsoft.com/office/word/2010/wordprocessingDrawing" xmlns:v="urn:schemas-microsoft-com:vml" xmlns:o="urn:schemas-microsoft-com:office:office" xmlns:mc="http://schemas.openxmlformats.org/markup-compatibility/2006" xmlns:wpc="http://schemas.microsoft.com/office/word/2010/wordprocessingCanvas" xmlns="" val="0"/>
+                              <a14:useLocalDpi xmlns:a14="http://schemas.microsoft.com/office/drawing/2010/main" val="0"/>
                             </a:ext>
                           </a:extLst>
                         </a:blip>
@@ -120,7 +120,7 @@
                         <a:blip r:embed="rId10" cstate="print">
                           <a:extLst>
                             <a:ext uri="{28A0092B-C50C-407E-A947-70E740481C1C}">
-                              <a14:useLocalDpi xmlns:a14="http://schemas.microsoft.com/office/drawing/2010/main" xmlns:wps="http://schemas.microsoft.com/office/word/2010/wordprocessingShape" xmlns:wpi="http://schemas.microsoft.com/office/word/2010/wordprocessingInk" xmlns:wpg="http://schemas.microsoft.com/office/word/2010/wordprocessingGroup" xmlns:w14="http://schemas.microsoft.com/office/word/2010/wordml" xmlns:w="http://schemas.openxmlformats.org/wordprocessingml/2006/main" xmlns:w10="urn:schemas-microsoft-com:office:word" xmlns:wp14="http://schemas.microsoft.com/office/word/2010/wordprocessingDrawing" xmlns:v="urn:schemas-microsoft-com:vml" xmlns:o="urn:schemas-microsoft-com:office:office" xmlns:mc="http://schemas.openxmlformats.org/markup-compatibility/2006" xmlns:wpc="http://schemas.microsoft.com/office/word/2010/wordprocessingCanvas" xmlns="" val="0"/>
+                              <a14:useLocalDpi xmlns:a14="http://schemas.microsoft.com/office/drawing/2010/main" val="0"/>
                             </a:ext>
                           </a:extLst>
                         </a:blip>
@@ -195,7 +195,7 @@
                         <a:blip r:embed="rId11" cstate="print">
                           <a:extLst>
                             <a:ext uri="{28A0092B-C50C-407E-A947-70E740481C1C}">
-                              <a14:useLocalDpi xmlns:a14="http://schemas.microsoft.com/office/drawing/2010/main" xmlns:wps="http://schemas.microsoft.com/office/word/2010/wordprocessingShape" xmlns:wpi="http://schemas.microsoft.com/office/word/2010/wordprocessingInk" xmlns:wpg="http://schemas.microsoft.com/office/word/2010/wordprocessingGroup" xmlns:w14="http://schemas.microsoft.com/office/word/2010/wordml" xmlns:w="http://schemas.openxmlformats.org/wordprocessingml/2006/main" xmlns:w10="urn:schemas-microsoft-com:office:word" xmlns:wp14="http://schemas.microsoft.com/office/word/2010/wordprocessingDrawing" xmlns:v="urn:schemas-microsoft-com:vml" xmlns:o="urn:schemas-microsoft-com:office:office" xmlns:mc="http://schemas.openxmlformats.org/markup-compatibility/2006" xmlns:wpc="http://schemas.microsoft.com/office/word/2010/wordprocessingCanvas" xmlns="" val="0"/>
+                              <a14:useLocalDpi xmlns:a14="http://schemas.microsoft.com/office/drawing/2010/main" val="0"/>
                             </a:ext>
                           </a:extLst>
                         </a:blip>
@@ -275,6 +275,7 @@
             <w:dataBinding w:prefixMappings="xmlns:ns0='http://schemas.openxmlformats.org/package/2006/metadata/core-properties' xmlns:ns1='http://purl.org/dc/elements/1.1/'" w:xpath="/ns0:coreProperties[1]/ns1:title[1]" w:storeItemID="{6C3C8BC8-F283-45AE-878A-BAB7291924A1}"/>
             <w:text/>
           </w:sdtPr>
+          <w:sdtEndPr/>
           <w:sdtContent>
             <w:p>
               <w:pPr>
@@ -316,6 +317,7 @@
             <w:dataBinding w:prefixMappings="xmlns:ns0='http://schemas.openxmlformats.org/package/2006/metadata/core-properties' xmlns:ns1='http://purl.org/dc/elements/1.1/'" w:xpath="/ns0:coreProperties[1]/ns1:subject[1]" w:storeItemID="{6C3C8BC8-F283-45AE-878A-BAB7291924A1}"/>
             <w:text/>
           </w:sdtPr>
+          <w:sdtEndPr/>
           <w:sdtContent>
             <w:p>
               <w:pPr>
@@ -383,7 +385,7 @@
                         <a:blip r:embed="rId12" cstate="print">
                           <a:extLst>
                             <a:ext uri="{28A0092B-C50C-407E-A947-70E740481C1C}">
-                              <a14:useLocalDpi xmlns:a14="http://schemas.microsoft.com/office/drawing/2010/main" xmlns:wps="http://schemas.microsoft.com/office/word/2010/wordprocessingShape" xmlns:wpi="http://schemas.microsoft.com/office/word/2010/wordprocessingInk" xmlns:wpg="http://schemas.microsoft.com/office/word/2010/wordprocessingGroup" xmlns:w14="http://schemas.microsoft.com/office/word/2010/wordml" xmlns:w="http://schemas.openxmlformats.org/wordprocessingml/2006/main" xmlns:w10="urn:schemas-microsoft-com:office:word" xmlns:wp14="http://schemas.microsoft.com/office/word/2010/wordprocessingDrawing" xmlns:v="urn:schemas-microsoft-com:vml" xmlns:o="urn:schemas-microsoft-com:office:office" xmlns:mc="http://schemas.openxmlformats.org/markup-compatibility/2006" xmlns:wpc="http://schemas.microsoft.com/office/word/2010/wordprocessingCanvas" xmlns="" val="0"/>
+                              <a14:useLocalDpi xmlns:a14="http://schemas.microsoft.com/office/drawing/2010/main" val="0"/>
                             </a:ext>
                           </a:extLst>
                         </a:blip>
@@ -446,7 +448,15 @@
                         <w:pStyle w:val="PSI-DescripcindelDocumentos"/>
                       </w:pPr>
                       <w:r>
-                        <w:t>Estos ilustran los requerimientos del sistema al mostrar como reacciona una respuesta a eventos que se producen en el mismo</w:t>
+                        <w:t xml:space="preserve">Estos ilustran los requerimientos del sistema al mostrar </w:t>
+                      </w:r>
+                      <w:proofErr w:type="spellStart"/>
+                      <w:r>
+                        <w:t>como</w:t>
+                      </w:r>
+                      <w:proofErr w:type="spellEnd"/>
+                      <w:r>
+                        <w:t xml:space="preserve"> reacciona una respuesta a eventos que se producen en el mismo</w:t>
                       </w:r>
                     </w:p>
                     <w:p>
@@ -525,7 +535,7 @@
                     <a:blip r:embed="rId13" cstate="print">
                       <a:extLst>
                         <a:ext uri="{28A0092B-C50C-407E-A947-70E740481C1C}">
-                          <a14:useLocalDpi xmlns:a14="http://schemas.microsoft.com/office/drawing/2010/main" xmlns:wps="http://schemas.microsoft.com/office/word/2010/wordprocessingShape" xmlns:wpi="http://schemas.microsoft.com/office/word/2010/wordprocessingInk" xmlns:wpg="http://schemas.microsoft.com/office/word/2010/wordprocessingGroup" xmlns:w14="http://schemas.microsoft.com/office/word/2010/wordml" xmlns:w="http://schemas.openxmlformats.org/wordprocessingml/2006/main" xmlns:w10="urn:schemas-microsoft-com:office:word" xmlns:wp14="http://schemas.microsoft.com/office/word/2010/wordprocessingDrawing" xmlns:v="urn:schemas-microsoft-com:vml" xmlns:o="urn:schemas-microsoft-com:office:office" xmlns:mc="http://schemas.openxmlformats.org/markup-compatibility/2006" xmlns:wpc="http://schemas.microsoft.com/office/word/2010/wordprocessingCanvas" xmlns="" val="0"/>
+                          <a14:useLocalDpi xmlns:a14="http://schemas.microsoft.com/office/drawing/2010/main" val="0"/>
                         </a:ext>
                       </a:extLst>
                     </a:blip>
@@ -573,6 +583,7 @@
           <w:docPartUnique/>
         </w:docPartObj>
       </w:sdtPr>
+      <w:sdtEndPr/>
       <w:sdtContent>
         <w:p>
           <w:pPr>
@@ -1404,6 +1415,7 @@
         <w:dataBinding w:prefixMappings="xmlns:ns0='http://purl.org/dc/elements/1.1/' xmlns:ns1='http://schemas.openxmlformats.org/package/2006/metadata/core-properties' " w:xpath="/ns1:coreProperties[1]/ns0:title[1]" w:storeItemID="{6C3C8BC8-F283-45AE-878A-BAB7291924A1}"/>
         <w:text/>
       </w:sdtPr>
+      <w:sdtEndPr/>
       <w:sdtContent>
         <w:p>
           <w:pPr>
@@ -1439,6 +1451,9 @@
       <w:r>
         <w:t>modificar los horarios de cursada.</w:t>
       </w:r>
+      <w:r>
+        <w:t xml:space="preserve"> Cuando se realiza la modificación de un horario de cursada se debe almacenar la fecha actual para permitir a la aplicación Tempus mostrar las actualizaciones en caso que corresponda. </w:t>
+      </w:r>
     </w:p>
     <w:p>
       <w:pPr>
@@ -1461,6 +1476,9 @@
           <w:ilvl w:val="0"/>
           <w:numId w:val="13"/>
         </w:numPr>
+        <w:spacing w:before="120"/>
+        <w:ind w:left="714" w:hanging="357"/>
+        <w:contextualSpacing w:val="0"/>
         <w:jc w:val="both"/>
       </w:pPr>
       <w:r>
@@ -1474,6 +1492,9 @@
           <w:ilvl w:val="0"/>
           <w:numId w:val="13"/>
         </w:numPr>
+        <w:spacing w:before="120"/>
+        <w:ind w:left="714" w:hanging="357"/>
+        <w:contextualSpacing w:val="0"/>
         <w:jc w:val="both"/>
       </w:pPr>
       <w:r>
@@ -1487,6 +1508,9 @@
           <w:ilvl w:val="0"/>
           <w:numId w:val="13"/>
         </w:numPr>
+        <w:spacing w:before="120"/>
+        <w:ind w:left="714" w:hanging="357"/>
+        <w:contextualSpacing w:val="0"/>
         <w:jc w:val="both"/>
       </w:pPr>
       <w:r>
@@ -1576,6 +1600,9 @@
           <w:ilvl w:val="0"/>
           <w:numId w:val="14"/>
         </w:numPr>
+        <w:spacing w:before="120"/>
+        <w:ind w:left="714" w:hanging="357"/>
+        <w:contextualSpacing w:val="0"/>
         <w:jc w:val="both"/>
       </w:pPr>
       <w:r>
@@ -1589,6 +1616,9 @@
           <w:ilvl w:val="0"/>
           <w:numId w:val="14"/>
         </w:numPr>
+        <w:spacing w:before="120"/>
+        <w:ind w:left="714" w:hanging="357"/>
+        <w:contextualSpacing w:val="0"/>
         <w:jc w:val="both"/>
       </w:pPr>
       <w:r>
@@ -1602,6 +1632,9 @@
           <w:ilvl w:val="0"/>
           <w:numId w:val="14"/>
         </w:numPr>
+        <w:spacing w:before="120"/>
+        <w:ind w:left="714" w:hanging="357"/>
+        <w:contextualSpacing w:val="0"/>
         <w:jc w:val="both"/>
       </w:pPr>
       <w:r>
@@ -1624,6 +1657,9 @@
           <w:ilvl w:val="0"/>
           <w:numId w:val="14"/>
         </w:numPr>
+        <w:spacing w:before="120"/>
+        <w:ind w:left="714" w:hanging="357"/>
+        <w:contextualSpacing w:val="0"/>
         <w:jc w:val="both"/>
       </w:pPr>
       <w:r>
@@ -1637,6 +1673,9 @@
           <w:ilvl w:val="0"/>
           <w:numId w:val="14"/>
         </w:numPr>
+        <w:spacing w:before="120"/>
+        <w:ind w:left="714" w:hanging="357"/>
+        <w:contextualSpacing w:val="0"/>
         <w:jc w:val="both"/>
       </w:pPr>
       <w:r>
@@ -1650,6 +1689,9 @@
           <w:ilvl w:val="0"/>
           <w:numId w:val="14"/>
         </w:numPr>
+        <w:spacing w:before="120"/>
+        <w:ind w:left="714" w:hanging="357"/>
+        <w:contextualSpacing w:val="0"/>
         <w:jc w:val="both"/>
       </w:pPr>
       <w:r>
@@ -1659,10 +1701,22 @@
         <w:t xml:space="preserve"> sector (campo de texto)</w:t>
       </w:r>
       <w:r>
+        <w:t xml:space="preserve"> </w:t>
+      </w:r>
+      <w:r>
         <w:t>y</w:t>
       </w:r>
       <w:r>
-        <w:t>nombre(campo de texto).</w:t>
+        <w:t xml:space="preserve"> </w:t>
+      </w:r>
+      <w:r>
+        <w:t>nombre</w:t>
+      </w:r>
+      <w:r>
+        <w:t xml:space="preserve"> </w:t>
+      </w:r>
+      <w:r>
+        <w:t>(campo de texto).</w:t>
       </w:r>
     </w:p>
     <w:p>
@@ -1672,6 +1726,9 @@
           <w:ilvl w:val="0"/>
           <w:numId w:val="14"/>
         </w:numPr>
+        <w:spacing w:before="120"/>
+        <w:ind w:left="714" w:hanging="357"/>
+        <w:contextualSpacing w:val="0"/>
         <w:jc w:val="both"/>
       </w:pPr>
       <w:r>
@@ -1685,6 +1742,9 @@
           <w:ilvl w:val="0"/>
           <w:numId w:val="14"/>
         </w:numPr>
+        <w:spacing w:before="120"/>
+        <w:ind w:left="714" w:hanging="357"/>
+        <w:contextualSpacing w:val="0"/>
         <w:jc w:val="both"/>
       </w:pPr>
       <w:r>
@@ -1693,6 +1753,9 @@
       <w:bookmarkStart w:id="12" w:name="_Toc228206479"/>
       <w:bookmarkStart w:id="13" w:name="_Toc234686584"/>
       <w:bookmarkStart w:id="14" w:name="_Toc257615433"/>
+      <w:r>
+        <w:t>.</w:t>
+      </w:r>
     </w:p>
     <w:p>
       <w:pPr>
@@ -1701,10 +1764,13 @@
           <w:ilvl w:val="0"/>
           <w:numId w:val="14"/>
         </w:numPr>
+        <w:spacing w:before="120"/>
+        <w:ind w:left="714" w:hanging="357"/>
+        <w:contextualSpacing w:val="0"/>
         <w:jc w:val="both"/>
       </w:pPr>
       <w:r>
-        <w:t>La pantalla Modificar Cursada envía el evento Modificar al Manejador Cursada.</w:t>
+        <w:t>La pantalla Modificar Cursada agrega la fecha actual a los datos de modificación.</w:t>
       </w:r>
     </w:p>
     <w:p>
@@ -1714,10 +1780,13 @@
           <w:ilvl w:val="0"/>
           <w:numId w:val="14"/>
         </w:numPr>
+        <w:spacing w:before="120"/>
+        <w:ind w:left="714" w:hanging="357"/>
+        <w:contextualSpacing w:val="0"/>
         <w:jc w:val="both"/>
       </w:pPr>
       <w:r>
-        <w:t>El Manejador Cursada solicita modificar (cursada) a cursada.</w:t>
+        <w:t>La pantalla Modificar Cursada envía el evento Modificar al Manejador Cursada.</w:t>
       </w:r>
     </w:p>
     <w:p>
@@ -1727,10 +1796,13 @@
           <w:ilvl w:val="0"/>
           <w:numId w:val="14"/>
         </w:numPr>
+        <w:spacing w:before="120"/>
+        <w:ind w:left="714" w:hanging="357"/>
+        <w:contextualSpacing w:val="0"/>
         <w:jc w:val="both"/>
       </w:pPr>
       <w:r>
-        <w:t>Cursada solicita modificar (cursada) a Interface Base de Datos.</w:t>
+        <w:t>El Manejador Cursada solicita modificar (cursada) a cursada.</w:t>
       </w:r>
     </w:p>
     <w:p>
@@ -1740,10 +1812,13 @@
           <w:ilvl w:val="0"/>
           <w:numId w:val="14"/>
         </w:numPr>
+        <w:spacing w:before="120"/>
+        <w:ind w:left="714" w:hanging="357"/>
+        <w:contextualSpacing w:val="0"/>
         <w:jc w:val="both"/>
       </w:pPr>
       <w:r>
-        <w:t>Interface Base de Datos realiza la operación sobre la Base de Datos.</w:t>
+        <w:t>Cursada solicita modificar (cursada) a Interface Base de Datos.</w:t>
       </w:r>
     </w:p>
     <w:p>
@@ -1753,10 +1828,13 @@
           <w:ilvl w:val="0"/>
           <w:numId w:val="14"/>
         </w:numPr>
+        <w:spacing w:before="120"/>
+        <w:ind w:left="714" w:hanging="357"/>
+        <w:contextualSpacing w:val="0"/>
         <w:jc w:val="both"/>
       </w:pPr>
       <w:r>
-        <w:t>La Base de Datos devuelve “Ok” a la Interface Base de Datos.</w:t>
+        <w:t>Interface Base de Datos realiza la operación sobre la Base de Datos.</w:t>
       </w:r>
     </w:p>
     <w:p>
@@ -1766,10 +1844,14 @@
           <w:ilvl w:val="0"/>
           <w:numId w:val="14"/>
         </w:numPr>
+        <w:spacing w:before="120"/>
+        <w:ind w:left="714" w:hanging="357"/>
+        <w:contextualSpacing w:val="0"/>
         <w:jc w:val="both"/>
       </w:pPr>
       <w:r>
-        <w:t>La Interface de Base de Dato devuelve Ok a Cursada.</w:t>
+        <w:lastRenderedPageBreak/>
+        <w:t>La Base de Datos devuelve “Ok” a la Interface Base de Datos.</w:t>
       </w:r>
     </w:p>
     <w:p>
@@ -1779,10 +1861,13 @@
           <w:ilvl w:val="0"/>
           <w:numId w:val="14"/>
         </w:numPr>
+        <w:spacing w:before="120"/>
+        <w:ind w:left="714" w:hanging="357"/>
+        <w:contextualSpacing w:val="0"/>
         <w:jc w:val="both"/>
       </w:pPr>
       <w:r>
-        <w:t>Cursada devuelve el resultado de la operación al Manejador Cursada.</w:t>
+        <w:t>La Interface de Base de Dato devuelve Ok a Cursada.</w:t>
       </w:r>
     </w:p>
     <w:p>
@@ -1792,10 +1877,13 @@
           <w:ilvl w:val="0"/>
           <w:numId w:val="14"/>
         </w:numPr>
+        <w:spacing w:before="120"/>
+        <w:ind w:left="714" w:hanging="357"/>
+        <w:contextualSpacing w:val="0"/>
         <w:jc w:val="both"/>
       </w:pPr>
       <w:r>
-        <w:t>El Manejador Cursada solicita desplegar Pantalla Resultado Modificar Cursada.</w:t>
+        <w:t>Cursada devuelve el resultado de la operación al Manejador Cursada.</w:t>
       </w:r>
     </w:p>
     <w:p>
@@ -1805,9 +1893,28 @@
           <w:ilvl w:val="0"/>
           <w:numId w:val="14"/>
         </w:numPr>
+        <w:spacing w:before="120"/>
+        <w:ind w:left="714" w:hanging="357"/>
+        <w:contextualSpacing w:val="0"/>
         <w:jc w:val="both"/>
       </w:pPr>
       <w:r>
+        <w:t>El Manejador Cursada solicita desplegar Pantalla Resultado Modificar Cursada.</w:t>
+      </w:r>
+    </w:p>
+    <w:p>
+      <w:pPr>
+        <w:pStyle w:val="Prrafodelista"/>
+        <w:numPr>
+          <w:ilvl w:val="0"/>
+          <w:numId w:val="14"/>
+        </w:numPr>
+        <w:spacing w:before="120"/>
+        <w:ind w:left="714" w:hanging="357"/>
+        <w:contextualSpacing w:val="0"/>
+        <w:jc w:val="both"/>
+      </w:pPr>
+      <w:r>
         <w:t>La pantalla se despliega y el caso de uso finaliza.</w:t>
       </w:r>
     </w:p>
@@ -1815,15 +1922,14 @@
       <w:pPr>
         <w:pStyle w:val="PSI-Ttulo1"/>
       </w:pPr>
-      <w:r>
-        <w:lastRenderedPageBreak/>
+      <w:proofErr w:type="spellStart"/>
+      <w:r>
         <w:t>Poscondiciones</w:t>
       </w:r>
-      <w:bookmarkStart w:id="15" w:name="_GoBack"/>
       <w:bookmarkEnd w:id="12"/>
       <w:bookmarkEnd w:id="13"/>
       <w:bookmarkEnd w:id="14"/>
-      <w:bookmarkEnd w:id="15"/>
+      <w:proofErr w:type="spellEnd"/>
     </w:p>
     <w:p>
       <w:pPr>
@@ -1852,15 +1958,15 @@
       <w:pPr>
         <w:pStyle w:val="PSI-Ttulo1"/>
       </w:pPr>
-      <w:bookmarkStart w:id="16" w:name="_Toc228206480"/>
-      <w:bookmarkStart w:id="17" w:name="_Toc234686585"/>
-      <w:bookmarkStart w:id="18" w:name="_Toc257615434"/>
+      <w:bookmarkStart w:id="15" w:name="_Toc228206480"/>
+      <w:bookmarkStart w:id="16" w:name="_Toc234686585"/>
+      <w:bookmarkStart w:id="17" w:name="_Toc257615434"/>
       <w:r>
         <w:t>Flujo de Eventos Alternativo</w:t>
       </w:r>
+      <w:bookmarkEnd w:id="15"/>
       <w:bookmarkEnd w:id="16"/>
       <w:bookmarkEnd w:id="17"/>
-      <w:bookmarkEnd w:id="18"/>
     </w:p>
     <w:p>
       <w:pPr>
@@ -1877,6 +1983,9 @@
           <w:ilvl w:val="0"/>
           <w:numId w:val="16"/>
         </w:numPr>
+        <w:spacing w:before="120"/>
+        <w:ind w:left="714" w:hanging="357"/>
+        <w:contextualSpacing w:val="0"/>
         <w:jc w:val="both"/>
       </w:pPr>
       <w:r>
@@ -1890,6 +1999,9 @@
           <w:ilvl w:val="0"/>
           <w:numId w:val="16"/>
         </w:numPr>
+        <w:spacing w:before="120"/>
+        <w:ind w:left="714" w:hanging="357"/>
+        <w:contextualSpacing w:val="0"/>
         <w:jc w:val="both"/>
       </w:pPr>
       <w:r>
@@ -1903,6 +2015,9 @@
           <w:ilvl w:val="0"/>
           <w:numId w:val="16"/>
         </w:numPr>
+        <w:spacing w:before="120"/>
+        <w:ind w:left="714" w:hanging="357"/>
+        <w:contextualSpacing w:val="0"/>
         <w:jc w:val="both"/>
       </w:pPr>
       <w:r>
@@ -1922,67 +2037,226 @@
       <w:pPr>
         <w:pStyle w:val="PSI-Ttulo1"/>
       </w:pPr>
-      <w:bookmarkStart w:id="19" w:name="_Toc228206481"/>
-      <w:bookmarkStart w:id="20" w:name="_Toc234686586"/>
-      <w:bookmarkStart w:id="21" w:name="_Toc257615435"/>
-      <w:r>
+      <w:bookmarkStart w:id="18" w:name="_Toc228206481"/>
+      <w:bookmarkStart w:id="19" w:name="_Toc234686586"/>
+      <w:bookmarkStart w:id="20" w:name="_Toc257615435"/>
+      <w:r>
+        <w:lastRenderedPageBreak/>
         <w:t>Diagramas Asociados</w:t>
       </w:r>
+      <w:bookmarkEnd w:id="18"/>
       <w:bookmarkEnd w:id="19"/>
       <w:bookmarkEnd w:id="20"/>
+    </w:p>
+    <w:p>
+      <w:pPr>
+        <w:pStyle w:val="PSI-Ttulo2"/>
+      </w:pPr>
+      <w:bookmarkStart w:id="21" w:name="_Toc257615436"/>
+      <w:r>
+        <w:t>Diagrama de Casos de Uso</w:t>
+      </w:r>
       <w:bookmarkEnd w:id="21"/>
     </w:p>
     <w:p>
       <w:pPr>
-        <w:pStyle w:val="PSI-Comentario"/>
-        <w:ind w:left="0" w:firstLine="0"/>
-      </w:pPr>
+        <w:jc w:val="center"/>
+      </w:pPr>
+      <w:r>
+        <w:rPr>
+          <w:noProof/>
+          <w:lang w:val="es-AR" w:eastAsia="es-AR"/>
+        </w:rPr>
+        <w:drawing>
+          <wp:inline distT="0" distB="0" distL="0" distR="0">
+            <wp:extent cx="5400040" cy="3677285"/>
+            <wp:effectExtent l="0" t="0" r="0" b="0"/>
+            <wp:docPr id="1" name="Imagen 1"/>
+            <wp:cNvGraphicFramePr>
+              <a:graphicFrameLocks xmlns:a="http://schemas.openxmlformats.org/drawingml/2006/main" noChangeAspect="1"/>
+            </wp:cNvGraphicFramePr>
+            <a:graphic xmlns:a="http://schemas.openxmlformats.org/drawingml/2006/main">
+              <a:graphicData uri="http://schemas.openxmlformats.org/drawingml/2006/picture">
+                <pic:pic xmlns:pic="http://schemas.openxmlformats.org/drawingml/2006/picture">
+                  <pic:nvPicPr>
+                    <pic:cNvPr id="1" name="DCU - Tempus detallado.jpg"/>
+                    <pic:cNvPicPr/>
+                  </pic:nvPicPr>
+                  <pic:blipFill>
+                    <a:blip r:embed="rId14" cstate="print">
+                      <a:extLst>
+                        <a:ext uri="{28A0092B-C50C-407E-A947-70E740481C1C}">
+                          <a14:useLocalDpi xmlns:a14="http://schemas.microsoft.com/office/drawing/2010/main" val="0"/>
+                        </a:ext>
+                      </a:extLst>
+                    </a:blip>
+                    <a:stretch>
+                      <a:fillRect/>
+                    </a:stretch>
+                  </pic:blipFill>
+                  <pic:spPr>
+                    <a:xfrm>
+                      <a:off x="0" y="0"/>
+                      <a:ext cx="5400040" cy="3677285"/>
+                    </a:xfrm>
+                    <a:prstGeom prst="rect">
+                      <a:avLst/>
+                    </a:prstGeom>
+                  </pic:spPr>
+                </pic:pic>
+              </a:graphicData>
+            </a:graphic>
+          </wp:inline>
+        </w:drawing>
+      </w:r>
+    </w:p>
+    <w:p>
+      <w:pPr>
+        <w:jc w:val="both"/>
+      </w:pPr>
+      <w:r>
+        <w:t>Se observa a continuación una extracción del diagrama de casos de uso del sistema. Se puede ver como los actores interactúan con el presente caso de uso y la relación que este tiene con el caso de uso ingresar al sistema.</w:t>
+      </w:r>
+    </w:p>
+    <w:p>
+      <w:pPr>
+        <w:jc w:val="both"/>
+      </w:pPr>
+      <w:r>
+        <w:rPr>
+          <w:noProof/>
+          <w:lang w:val="es-AR" w:eastAsia="es-AR"/>
+        </w:rPr>
+        <w:drawing>
+          <wp:inline distT="0" distB="0" distL="0" distR="0">
+            <wp:extent cx="5400040" cy="1947545"/>
+            <wp:effectExtent l="0" t="0" r="0" b="0"/>
+            <wp:docPr id="2" name="Imagen 2"/>
+            <wp:cNvGraphicFramePr>
+              <a:graphicFrameLocks xmlns:a="http://schemas.openxmlformats.org/drawingml/2006/main" noChangeAspect="1"/>
+            </wp:cNvGraphicFramePr>
+            <a:graphic xmlns:a="http://schemas.openxmlformats.org/drawingml/2006/main">
+              <a:graphicData uri="http://schemas.openxmlformats.org/drawingml/2006/picture">
+                <pic:pic xmlns:pic="http://schemas.openxmlformats.org/drawingml/2006/picture">
+                  <pic:nvPicPr>
+                    <pic:cNvPr id="2" name="DCU - CU06 - Modificar horario de cursada.jpg"/>
+                    <pic:cNvPicPr/>
+                  </pic:nvPicPr>
+                  <pic:blipFill>
+                    <a:blip r:embed="rId15">
+                      <a:extLst>
+                        <a:ext uri="{28A0092B-C50C-407E-A947-70E740481C1C}">
+                          <a14:useLocalDpi xmlns:a14="http://schemas.microsoft.com/office/drawing/2010/main" val="0"/>
+                        </a:ext>
+                      </a:extLst>
+                    </a:blip>
+                    <a:stretch>
+                      <a:fillRect/>
+                    </a:stretch>
+                  </pic:blipFill>
+                  <pic:spPr>
+                    <a:xfrm>
+                      <a:off x="0" y="0"/>
+                      <a:ext cx="5400040" cy="1947545"/>
+                    </a:xfrm>
+                    <a:prstGeom prst="rect">
+                      <a:avLst/>
+                    </a:prstGeom>
+                  </pic:spPr>
+                </pic:pic>
+              </a:graphicData>
+            </a:graphic>
+          </wp:inline>
+        </w:drawing>
+      </w:r>
     </w:p>
     <w:p>
       <w:pPr>
         <w:pStyle w:val="PSI-Ttulo2"/>
       </w:pPr>
-      <w:bookmarkStart w:id="22" w:name="_Toc257615436"/>
-      <w:r>
-        <w:t>Diagrama de Casos de Uso</w:t>
+      <w:bookmarkStart w:id="22" w:name="_Toc257615437"/>
+      <w:r>
+        <w:t>Diagrama de Secuencia</w:t>
       </w:r>
       <w:bookmarkEnd w:id="22"/>
     </w:p>
     <w:p>
       <w:pPr>
-        <w:jc w:val="both"/>
-      </w:pPr>
-      <w:r>
-        <w:t>Se observa a continuación una extracción del diagrama de casos de uso del sistema. Se puede ver como los actores interactúan con el presente caso de uso y la relación que este tiene con el caso de uso ingresar al sistema.</w:t>
-      </w:r>
-    </w:p>
-    <w:p>
-      <w:pPr>
-        <w:pStyle w:val="PSI-Comentario"/>
-        <w:jc w:val="center"/>
-      </w:pPr>
-    </w:p>
-    <w:p>
-      <w:pPr>
-        <w:pStyle w:val="PSI-Comentario"/>
-        <w:jc w:val="center"/>
-      </w:pPr>
-    </w:p>
-    <w:p>
-      <w:pPr>
-        <w:pStyle w:val="PSI-Comentario"/>
-        <w:jc w:val="center"/>
-      </w:pPr>
+        <w:pStyle w:val="PSI-Normal"/>
+      </w:pPr>
+      <w:r>
+        <w:t>Se observa a continuación el diagrama de secuencia del caso de uso en su flujo principal:</w:t>
+      </w:r>
+    </w:p>
+    <w:p>
+      <w:pPr>
+        <w:pStyle w:val="PSI-Normal"/>
+      </w:pPr>
+      <w:r>
+        <w:rPr>
+          <w:noProof/>
+          <w:lang w:eastAsia="es-AR"/>
+        </w:rPr>
+        <w:lastRenderedPageBreak/>
+        <w:drawing>
+          <wp:inline distT="0" distB="0" distL="0" distR="0">
+            <wp:extent cx="5400040" cy="1897380"/>
+            <wp:effectExtent l="0" t="0" r="0" b="0"/>
+            <wp:docPr id="4" name="Imagen 4"/>
+            <wp:cNvGraphicFramePr>
+              <a:graphicFrameLocks xmlns:a="http://schemas.openxmlformats.org/drawingml/2006/main" noChangeAspect="1"/>
+            </wp:cNvGraphicFramePr>
+            <a:graphic xmlns:a="http://schemas.openxmlformats.org/drawingml/2006/main">
+              <a:graphicData uri="http://schemas.openxmlformats.org/drawingml/2006/picture">
+                <pic:pic xmlns:pic="http://schemas.openxmlformats.org/drawingml/2006/picture">
+                  <pic:nvPicPr>
+                    <pic:cNvPr id="4" name="CU06 - Modificar horario de cursada.jpg"/>
+                    <pic:cNvPicPr/>
+                  </pic:nvPicPr>
+                  <pic:blipFill>
+                    <a:blip r:embed="rId16">
+                      <a:extLst>
+                        <a:ext uri="{28A0092B-C50C-407E-A947-70E740481C1C}">
+                          <a14:useLocalDpi xmlns:a14="http://schemas.microsoft.com/office/drawing/2010/main" val="0"/>
+                        </a:ext>
+                      </a:extLst>
+                    </a:blip>
+                    <a:stretch>
+                      <a:fillRect/>
+                    </a:stretch>
+                  </pic:blipFill>
+                  <pic:spPr>
+                    <a:xfrm>
+                      <a:off x="0" y="0"/>
+                      <a:ext cx="5400040" cy="1897380"/>
+                    </a:xfrm>
+                    <a:prstGeom prst="rect">
+                      <a:avLst/>
+                    </a:prstGeom>
+                  </pic:spPr>
+                </pic:pic>
+              </a:graphicData>
+            </a:graphic>
+          </wp:inline>
+        </w:drawing>
+      </w:r>
+    </w:p>
+    <w:p>
+      <w:pPr>
+        <w:pStyle w:val="PSI-Normal"/>
+      </w:pPr>
+      <w:bookmarkStart w:id="23" w:name="_GoBack"/>
+      <w:bookmarkEnd w:id="23"/>
     </w:p>
     <w:p>
       <w:pPr>
         <w:pStyle w:val="PSI-Ttulo2"/>
       </w:pPr>
-      <w:bookmarkStart w:id="23" w:name="_Toc257615437"/>
-      <w:r>
-        <w:t>Diagrama de Secuencia</w:t>
-      </w:r>
-      <w:bookmarkEnd w:id="23"/>
+      <w:bookmarkStart w:id="24" w:name="_Toc257615438"/>
+      <w:r>
+        <w:t>Diagrama de Colaboración</w:t>
+      </w:r>
+      <w:bookmarkEnd w:id="24"/>
     </w:p>
     <w:p>
       <w:pPr>
@@ -1998,34 +2272,12 @@
     </w:p>
     <w:p>
       <w:pPr>
-        <w:pStyle w:val="PSI-Ttulo2"/>
-      </w:pPr>
-      <w:bookmarkStart w:id="24" w:name="_Toc257615438"/>
-      <w:r>
-        <w:t>Diagrama de Colaboración</w:t>
-      </w:r>
-      <w:bookmarkEnd w:id="24"/>
-    </w:p>
-    <w:p>
-      <w:pPr>
         <w:pStyle w:val="PSI-Normal"/>
         <w:jc w:val="center"/>
       </w:pPr>
     </w:p>
     <w:p>
       <w:pPr>
-        <w:pStyle w:val="PSI-Normal"/>
-        <w:jc w:val="center"/>
-      </w:pPr>
-    </w:p>
-    <w:p>
-      <w:pPr>
-        <w:pStyle w:val="PSI-Normal"/>
-        <w:jc w:val="center"/>
-      </w:pPr>
-    </w:p>
-    <w:p>
-      <w:pPr>
         <w:pStyle w:val="PSI-Ttulo2"/>
       </w:pPr>
     </w:p>
@@ -2035,8 +2287,8 @@
       </w:pPr>
     </w:p>
     <w:sectPr>
-      <w:headerReference w:type="default" r:id="rId14"/>
-      <w:footerReference w:type="default" r:id="rId15"/>
+      <w:headerReference w:type="default" r:id="rId17"/>
+      <w:footerReference w:type="default" r:id="rId18"/>
       <w:pgSz w:w="11906" w:h="16838"/>
       <w:pgMar w:top="1535" w:right="1701" w:bottom="1417" w:left="1701" w:header="567" w:footer="572" w:gutter="0"/>
       <w:cols w:space="708"/>
@@ -2048,8 +2300,8 @@
 </file>
 
 <file path=word/endnotes.xml><?xml version="1.0" encoding="utf-8"?>
-<w:endnotes xmlns:ve="http://schemas.openxmlformats.org/markup-compatibility/2006" xmlns:o="urn:schemas-microsoft-com:office:office" xmlns:r="http://schemas.openxmlformats.org/officeDocument/2006/relationships" xmlns:m="http://schemas.openxmlformats.org/officeDocument/2006/math" xmlns:v="urn:schemas-microsoft-com:vml" xmlns:wp="http://schemas.openxmlformats.org/drawingml/2006/wordprocessingDrawing" xmlns:w10="urn:schemas-microsoft-com:office:word" xmlns:w="http://schemas.openxmlformats.org/wordprocessingml/2006/main" xmlns:wne="http://schemas.microsoft.com/office/word/2006/wordml">
-  <w:endnote w:type="separator" w:id="0">
+<w:endnotes xmlns:wpc="http://schemas.microsoft.com/office/word/2010/wordprocessingCanvas" xmlns:mc="http://schemas.openxmlformats.org/markup-compatibility/2006" xmlns:o="urn:schemas-microsoft-com:office:office" xmlns:r="http://schemas.openxmlformats.org/officeDocument/2006/relationships" xmlns:m="http://schemas.openxmlformats.org/officeDocument/2006/math" xmlns:v="urn:schemas-microsoft-com:vml" xmlns:wp14="http://schemas.microsoft.com/office/word/2010/wordprocessingDrawing" xmlns:wp="http://schemas.openxmlformats.org/drawingml/2006/wordprocessingDrawing" xmlns:w10="urn:schemas-microsoft-com:office:word" xmlns:w="http://schemas.openxmlformats.org/wordprocessingml/2006/main" xmlns:w14="http://schemas.microsoft.com/office/word/2010/wordml" xmlns:w15="http://schemas.microsoft.com/office/word/2012/wordml" xmlns:wpg="http://schemas.microsoft.com/office/word/2010/wordprocessingGroup" xmlns:wpi="http://schemas.microsoft.com/office/word/2010/wordprocessingInk" xmlns:wne="http://schemas.microsoft.com/office/word/2006/wordml" xmlns:wps="http://schemas.microsoft.com/office/word/2010/wordprocessingShape" mc:Ignorable="w14 w15 wp14">
+  <w:endnote w:type="separator" w:id="-1">
     <w:p>
       <w:pPr>
         <w:spacing w:before="0" w:line="240" w:lineRule="auto"/>
@@ -2060,7 +2312,7 @@
     </w:p>
     <w:p/>
   </w:endnote>
-  <w:endnote w:type="continuationSeparator" w:id="1">
+  <w:endnote w:type="continuationSeparator" w:id="0">
     <w:p>
       <w:pPr>
         <w:spacing w:before="0" w:line="240" w:lineRule="auto"/>
@@ -2075,7 +2327,7 @@
 </file>
 
 <file path=word/footer1.xml><?xml version="1.0" encoding="utf-8"?>
-<w:ftr xmlns:ve="http://schemas.openxmlformats.org/markup-compatibility/2006" xmlns:o="urn:schemas-microsoft-com:office:office" xmlns:r="http://schemas.openxmlformats.org/officeDocument/2006/relationships" xmlns:m="http://schemas.openxmlformats.org/officeDocument/2006/math" xmlns:v="urn:schemas-microsoft-com:vml" xmlns:wp="http://schemas.openxmlformats.org/drawingml/2006/wordprocessingDrawing" xmlns:w10="urn:schemas-microsoft-com:office:word" xmlns:w="http://schemas.openxmlformats.org/wordprocessingml/2006/main" xmlns:wne="http://schemas.microsoft.com/office/word/2006/wordml">
+<w:ftr xmlns:wpc="http://schemas.microsoft.com/office/word/2010/wordprocessingCanvas" xmlns:mc="http://schemas.openxmlformats.org/markup-compatibility/2006" xmlns:o="urn:schemas-microsoft-com:office:office" xmlns:r="http://schemas.openxmlformats.org/officeDocument/2006/relationships" xmlns:m="http://schemas.openxmlformats.org/officeDocument/2006/math" xmlns:v="urn:schemas-microsoft-com:vml" xmlns:wp14="http://schemas.microsoft.com/office/word/2010/wordprocessingDrawing" xmlns:wp="http://schemas.openxmlformats.org/drawingml/2006/wordprocessingDrawing" xmlns:w10="urn:schemas-microsoft-com:office:word" xmlns:w="http://schemas.openxmlformats.org/wordprocessingml/2006/main" xmlns:w14="http://schemas.microsoft.com/office/word/2010/wordml" xmlns:w15="http://schemas.microsoft.com/office/word/2012/wordml" xmlns:wpg="http://schemas.microsoft.com/office/word/2010/wordprocessingGroup" xmlns:wpi="http://schemas.microsoft.com/office/word/2010/wordprocessingInk" xmlns:wne="http://schemas.microsoft.com/office/word/2006/wordml" xmlns:wps="http://schemas.microsoft.com/office/word/2010/wordprocessingShape" mc:Ignorable="w14 w15 wp14">
   <w:p>
     <w:pPr>
       <w:tabs>
@@ -2092,6 +2344,7 @@
         <w:dataBinding w:prefixMappings="xmlns:ns0='http://schemas.openxmlformats.org/officeDocument/2006/extended-properties' " w:xpath="/ns0:Properties[1]/ns0:Company[1]" w:storeItemID="{6668398D-A668-4E3E-A5EB-62B293D839F1}"/>
         <w:text/>
       </w:sdtPr>
+      <w:sdtEndPr/>
       <w:sdtContent>
         <w:r>
           <w:rPr>
@@ -2126,6 +2379,7 @@
           <w:docPartUnique/>
         </w:docPartObj>
       </w:sdtPr>
+      <w:sdtEndPr/>
       <w:sdtContent>
         <w:r>
           <w:tab/>
@@ -2171,7 +2425,7 @@
             <w:rFonts w:asciiTheme="majorHAnsi" w:hAnsiTheme="majorHAnsi" w:cstheme="majorHAnsi"/>
             <w:noProof/>
           </w:rPr>
-          <w:t>2</w:t>
+          <w:t>7</w:t>
         </w:r>
         <w:r>
           <w:rPr>
@@ -2208,7 +2462,7 @@
             <w:rFonts w:asciiTheme="majorHAnsi" w:hAnsiTheme="majorHAnsi" w:cstheme="majorHAnsi"/>
             <w:noProof/>
           </w:rPr>
-          <w:t>5</w:t>
+          <w:t>7</w:t>
         </w:r>
         <w:r>
           <w:rPr>
@@ -2232,8 +2486,8 @@
 </file>
 
 <file path=word/footnotes.xml><?xml version="1.0" encoding="utf-8"?>
-<w:footnotes xmlns:ve="http://schemas.openxmlformats.org/markup-compatibility/2006" xmlns:o="urn:schemas-microsoft-com:office:office" xmlns:r="http://schemas.openxmlformats.org/officeDocument/2006/relationships" xmlns:m="http://schemas.openxmlformats.org/officeDocument/2006/math" xmlns:v="urn:schemas-microsoft-com:vml" xmlns:wp="http://schemas.openxmlformats.org/drawingml/2006/wordprocessingDrawing" xmlns:w10="urn:schemas-microsoft-com:office:word" xmlns:w="http://schemas.openxmlformats.org/wordprocessingml/2006/main" xmlns:wne="http://schemas.microsoft.com/office/word/2006/wordml">
-  <w:footnote w:type="separator" w:id="0">
+<w:footnotes xmlns:wpc="http://schemas.microsoft.com/office/word/2010/wordprocessingCanvas" xmlns:mc="http://schemas.openxmlformats.org/markup-compatibility/2006" xmlns:o="urn:schemas-microsoft-com:office:office" xmlns:r="http://schemas.openxmlformats.org/officeDocument/2006/relationships" xmlns:m="http://schemas.openxmlformats.org/officeDocument/2006/math" xmlns:v="urn:schemas-microsoft-com:vml" xmlns:wp14="http://schemas.microsoft.com/office/word/2010/wordprocessingDrawing" xmlns:wp="http://schemas.openxmlformats.org/drawingml/2006/wordprocessingDrawing" xmlns:w10="urn:schemas-microsoft-com:office:word" xmlns:w="http://schemas.openxmlformats.org/wordprocessingml/2006/main" xmlns:w14="http://schemas.microsoft.com/office/word/2010/wordml" xmlns:w15="http://schemas.microsoft.com/office/word/2012/wordml" xmlns:wpg="http://schemas.microsoft.com/office/word/2010/wordprocessingGroup" xmlns:wpi="http://schemas.microsoft.com/office/word/2010/wordprocessingInk" xmlns:wne="http://schemas.microsoft.com/office/word/2006/wordml" xmlns:wps="http://schemas.microsoft.com/office/word/2010/wordprocessingShape" mc:Ignorable="w14 w15 wp14">
+  <w:footnote w:type="separator" w:id="-1">
     <w:p>
       <w:pPr>
         <w:spacing w:before="0" w:line="240" w:lineRule="auto"/>
@@ -2244,7 +2498,7 @@
     </w:p>
     <w:p/>
   </w:footnote>
-  <w:footnote w:type="continuationSeparator" w:id="1">
+  <w:footnote w:type="continuationSeparator" w:id="0">
     <w:p>
       <w:pPr>
         <w:spacing w:before="0" w:line="240" w:lineRule="auto"/>
@@ -2259,7 +2513,7 @@
 </file>
 
 <file path=word/header1.xml><?xml version="1.0" encoding="utf-8"?>
-<w:hdr xmlns:ve="http://schemas.openxmlformats.org/markup-compatibility/2006" xmlns:o="urn:schemas-microsoft-com:office:office" xmlns:r="http://schemas.openxmlformats.org/officeDocument/2006/relationships" xmlns:m="http://schemas.openxmlformats.org/officeDocument/2006/math" xmlns:v="urn:schemas-microsoft-com:vml" xmlns:wp="http://schemas.openxmlformats.org/drawingml/2006/wordprocessingDrawing" xmlns:w10="urn:schemas-microsoft-com:office:word" xmlns:w="http://schemas.openxmlformats.org/wordprocessingml/2006/main" xmlns:wne="http://schemas.microsoft.com/office/word/2006/wordml">
+<w:hdr xmlns:wpc="http://schemas.microsoft.com/office/word/2010/wordprocessingCanvas" xmlns:mc="http://schemas.openxmlformats.org/markup-compatibility/2006" xmlns:o="urn:schemas-microsoft-com:office:office" xmlns:r="http://schemas.openxmlformats.org/officeDocument/2006/relationships" xmlns:m="http://schemas.openxmlformats.org/officeDocument/2006/math" xmlns:v="urn:schemas-microsoft-com:vml" xmlns:wp14="http://schemas.microsoft.com/office/word/2010/wordprocessingDrawing" xmlns:wp="http://schemas.openxmlformats.org/drawingml/2006/wordprocessingDrawing" xmlns:w10="urn:schemas-microsoft-com:office:word" xmlns:w="http://schemas.openxmlformats.org/wordprocessingml/2006/main" xmlns:w14="http://schemas.microsoft.com/office/word/2010/wordml" xmlns:w15="http://schemas.microsoft.com/office/word/2012/wordml" xmlns:wpg="http://schemas.microsoft.com/office/word/2010/wordprocessingGroup" xmlns:wpi="http://schemas.microsoft.com/office/word/2010/wordprocessingInk" xmlns:wne="http://schemas.microsoft.com/office/word/2006/wordml" xmlns:wps="http://schemas.microsoft.com/office/word/2010/wordprocessingShape" mc:Ignorable="w14 w15 wp14">
   <w:sdt>
     <w:sdtPr>
       <w:rPr>
@@ -2270,6 +2524,7 @@
       <w:dataBinding w:prefixMappings="xmlns:ns0='http://schemas.openxmlformats.org/package/2006/metadata/core-properties' xmlns:ns1='http://purl.org/dc/elements/1.1/'" w:xpath="/ns0:coreProperties[1]/ns1:title[1]" w:storeItemID="{6C3C8BC8-F283-45AE-878A-BAB7291924A1}"/>
       <w:text/>
     </w:sdtPr>
+    <w:sdtEndPr/>
     <w:sdtContent>
       <w:p>
         <w:pPr>
@@ -2331,6 +2586,7 @@
         <w:dataBinding w:prefixMappings="xmlns:ns0='http://schemas.openxmlformats.org/package/2006/metadata/core-properties' xmlns:ns1='http://purl.org/dc/elements/1.1/'" w:xpath="/ns0:coreProperties[1]/ns1:subject[1]" w:storeItemID="{6C3C8BC8-F283-45AE-878A-BAB7291924A1}"/>
         <w:text/>
       </w:sdtPr>
+      <w:sdtEndPr/>
       <w:sdtContent>
         <w:r>
           <w:rPr>
@@ -2353,8 +2609,8 @@
 </file>
 
 <file path=word/numbering.xml><?xml version="1.0" encoding="utf-8"?>
-<w:numbering xmlns:ve="http://schemas.openxmlformats.org/markup-compatibility/2006" xmlns:o="urn:schemas-microsoft-com:office:office" xmlns:r="http://schemas.openxmlformats.org/officeDocument/2006/relationships" xmlns:m="http://schemas.openxmlformats.org/officeDocument/2006/math" xmlns:v="urn:schemas-microsoft-com:vml" xmlns:wp="http://schemas.openxmlformats.org/drawingml/2006/wordprocessingDrawing" xmlns:w10="urn:schemas-microsoft-com:office:word" xmlns:w="http://schemas.openxmlformats.org/wordprocessingml/2006/main" xmlns:wne="http://schemas.microsoft.com/office/word/2006/wordml">
-  <w:abstractNum w:abstractNumId="0">
+<w:numbering xmlns:wpc="http://schemas.microsoft.com/office/word/2010/wordprocessingCanvas" xmlns:mc="http://schemas.openxmlformats.org/markup-compatibility/2006" xmlns:o="urn:schemas-microsoft-com:office:office" xmlns:r="http://schemas.openxmlformats.org/officeDocument/2006/relationships" xmlns:m="http://schemas.openxmlformats.org/officeDocument/2006/math" xmlns:v="urn:schemas-microsoft-com:vml" xmlns:wp14="http://schemas.microsoft.com/office/word/2010/wordprocessingDrawing" xmlns:wp="http://schemas.openxmlformats.org/drawingml/2006/wordprocessingDrawing" xmlns:w10="urn:schemas-microsoft-com:office:word" xmlns:w="http://schemas.openxmlformats.org/wordprocessingml/2006/main" xmlns:w14="http://schemas.microsoft.com/office/word/2010/wordml" xmlns:w15="http://schemas.microsoft.com/office/word/2012/wordml" xmlns:wpg="http://schemas.microsoft.com/office/word/2010/wordprocessingGroup" xmlns:wpi="http://schemas.microsoft.com/office/word/2010/wordprocessingInk" xmlns:wne="http://schemas.microsoft.com/office/word/2006/wordml" xmlns:wps="http://schemas.microsoft.com/office/word/2010/wordprocessingShape" mc:Ignorable="w14 w15 wp14">
+  <w:abstractNum w:abstractNumId="0" w15:restartNumberingAfterBreak="0">
     <w:nsid w:val="00000003"/>
     <w:multiLevelType w:val="multilevel"/>
     <w:tmpl w:val="00000003"/>
@@ -2512,7 +2768,7 @@
       </w:rPr>
     </w:lvl>
   </w:abstractNum>
-  <w:abstractNum w:abstractNumId="1">
+  <w:abstractNum w:abstractNumId="1" w15:restartNumberingAfterBreak="0">
     <w:nsid w:val="00000004"/>
     <w:multiLevelType w:val="multilevel"/>
     <w:tmpl w:val="796A7516"/>
@@ -2670,7 +2926,7 @@
       </w:rPr>
     </w:lvl>
   </w:abstractNum>
-  <w:abstractNum w:abstractNumId="2">
+  <w:abstractNum w:abstractNumId="2" w15:restartNumberingAfterBreak="0">
     <w:nsid w:val="00000005"/>
     <w:multiLevelType w:val="multilevel"/>
     <w:tmpl w:val="00000005"/>
@@ -2828,7 +3084,7 @@
       </w:rPr>
     </w:lvl>
   </w:abstractNum>
-  <w:abstractNum w:abstractNumId="3">
+  <w:abstractNum w:abstractNumId="3" w15:restartNumberingAfterBreak="0">
     <w:nsid w:val="00000006"/>
     <w:multiLevelType w:val="multilevel"/>
     <w:tmpl w:val="00000006"/>
@@ -2986,7 +3242,7 @@
       </w:rPr>
     </w:lvl>
   </w:abstractNum>
-  <w:abstractNum w:abstractNumId="4">
+  <w:abstractNum w:abstractNumId="4" w15:restartNumberingAfterBreak="0">
     <w:nsid w:val="11EC450D"/>
     <w:multiLevelType w:val="hybridMultilevel"/>
     <w:tmpl w:val="8D1847A2"/>
@@ -3099,7 +3355,7 @@
       </w:rPr>
     </w:lvl>
   </w:abstractNum>
-  <w:abstractNum w:abstractNumId="5">
+  <w:abstractNum w:abstractNumId="5" w15:restartNumberingAfterBreak="0">
     <w:nsid w:val="255F5799"/>
     <w:multiLevelType w:val="hybridMultilevel"/>
     <w:tmpl w:val="B8F40458"/>
@@ -3185,7 +3441,7 @@
       </w:pPr>
     </w:lvl>
   </w:abstractNum>
-  <w:abstractNum w:abstractNumId="6">
+  <w:abstractNum w:abstractNumId="6" w15:restartNumberingAfterBreak="0">
     <w:nsid w:val="35BC1C7C"/>
     <w:multiLevelType w:val="hybridMultilevel"/>
     <w:tmpl w:val="7B9C8280"/>
@@ -3274,7 +3530,7 @@
       </w:pPr>
     </w:lvl>
   </w:abstractNum>
-  <w:abstractNum w:abstractNumId="7">
+  <w:abstractNum w:abstractNumId="7" w15:restartNumberingAfterBreak="0">
     <w:nsid w:val="46D8145F"/>
     <w:multiLevelType w:val="hybridMultilevel"/>
     <w:tmpl w:val="7B9C8280"/>
@@ -3363,7 +3619,7 @@
       </w:pPr>
     </w:lvl>
   </w:abstractNum>
-  <w:abstractNum w:abstractNumId="8">
+  <w:abstractNum w:abstractNumId="8" w15:restartNumberingAfterBreak="0">
     <w:nsid w:val="487036EC"/>
     <w:multiLevelType w:val="hybridMultilevel"/>
     <w:tmpl w:val="BDFE724A"/>
@@ -3449,7 +3705,7 @@
       </w:pPr>
     </w:lvl>
   </w:abstractNum>
-  <w:abstractNum w:abstractNumId="9">
+  <w:abstractNum w:abstractNumId="9" w15:restartNumberingAfterBreak="0">
     <w:nsid w:val="52D90BB8"/>
     <w:multiLevelType w:val="hybridMultilevel"/>
     <w:tmpl w:val="1D2461DE"/>
@@ -3563,7 +3819,7 @@
       </w:rPr>
     </w:lvl>
   </w:abstractNum>
-  <w:abstractNum w:abstractNumId="10">
+  <w:abstractNum w:abstractNumId="10" w15:restartNumberingAfterBreak="0">
     <w:nsid w:val="58377E9D"/>
     <w:multiLevelType w:val="hybridMultilevel"/>
     <w:tmpl w:val="AFCC9FAA"/>
@@ -3652,7 +3908,7 @@
       </w:pPr>
     </w:lvl>
   </w:abstractNum>
-  <w:abstractNum w:abstractNumId="11">
+  <w:abstractNum w:abstractNumId="11" w15:restartNumberingAfterBreak="0">
     <w:nsid w:val="58F75755"/>
     <w:multiLevelType w:val="hybridMultilevel"/>
     <w:tmpl w:val="312AA432"/>
@@ -3741,7 +3997,7 @@
       </w:pPr>
     </w:lvl>
   </w:abstractNum>
-  <w:abstractNum w:abstractNumId="12">
+  <w:abstractNum w:abstractNumId="12" w15:restartNumberingAfterBreak="0">
     <w:nsid w:val="708E589C"/>
     <w:multiLevelType w:val="multilevel"/>
     <w:tmpl w:val="381042DE"/>
@@ -3881,7 +4137,7 @@
       </w:rPr>
     </w:lvl>
   </w:abstractNum>
-  <w:abstractNum w:abstractNumId="13">
+  <w:abstractNum w:abstractNumId="13" w15:restartNumberingAfterBreak="0">
     <w:nsid w:val="7DD64906"/>
     <w:multiLevelType w:val="hybridMultilevel"/>
     <w:tmpl w:val="795E7434"/>
@@ -4047,7 +4303,7 @@
 </file>
 
 <file path=word/styles.xml><?xml version="1.0" encoding="utf-8"?>
-<w:styles xmlns:r="http://schemas.openxmlformats.org/officeDocument/2006/relationships" xmlns:w="http://schemas.openxmlformats.org/wordprocessingml/2006/main">
+<w:styles xmlns:mc="http://schemas.openxmlformats.org/markup-compatibility/2006" xmlns:r="http://schemas.openxmlformats.org/officeDocument/2006/relationships" xmlns:w="http://schemas.openxmlformats.org/wordprocessingml/2006/main" xmlns:w14="http://schemas.microsoft.com/office/word/2010/wordml" xmlns:w15="http://schemas.microsoft.com/office/word/2012/wordml" mc:Ignorable="w14 w15">
   <w:docDefaults>
     <w:rPrDefault>
       <w:rPr>
@@ -4064,145 +4320,378 @@
       </w:pPr>
     </w:pPrDefault>
   </w:docDefaults>
-  <w:latentStyles w:defLockedState="0" w:defUIPriority="99" w:defSemiHidden="1" w:defUnhideWhenUsed="1" w:defQFormat="0" w:count="267">
-    <w:lsdException w:name="Normal" w:semiHidden="0" w:uiPriority="0" w:unhideWhenUsed="0" w:qFormat="1"/>
-    <w:lsdException w:name="heading 1" w:semiHidden="0" w:uiPriority="0" w:unhideWhenUsed="0" w:qFormat="1"/>
-    <w:lsdException w:name="heading 2" w:uiPriority="0" w:qFormat="1"/>
-    <w:lsdException w:name="heading 3" w:uiPriority="9" w:qFormat="1"/>
-    <w:lsdException w:name="heading 4" w:uiPriority="9" w:qFormat="1"/>
-    <w:lsdException w:name="heading 5" w:uiPriority="9" w:qFormat="1"/>
-    <w:lsdException w:name="heading 6" w:uiPriority="9" w:qFormat="1"/>
-    <w:lsdException w:name="heading 7" w:uiPriority="9" w:qFormat="1"/>
-    <w:lsdException w:name="heading 8" w:uiPriority="9" w:qFormat="1"/>
-    <w:lsdException w:name="heading 9" w:uiPriority="9" w:qFormat="1"/>
-    <w:lsdException w:name="toc 1" w:uiPriority="39" w:qFormat="1"/>
-    <w:lsdException w:name="toc 2" w:uiPriority="39" w:qFormat="1"/>
-    <w:lsdException w:name="toc 3" w:uiPriority="39" w:qFormat="1"/>
-    <w:lsdException w:name="toc 4" w:uiPriority="39"/>
-    <w:lsdException w:name="toc 5" w:uiPriority="39"/>
-    <w:lsdException w:name="toc 6" w:uiPriority="39"/>
-    <w:lsdException w:name="toc 7" w:uiPriority="39"/>
-    <w:lsdException w:name="toc 8" w:uiPriority="39"/>
-    <w:lsdException w:name="toc 9" w:uiPriority="39"/>
-    <w:lsdException w:name="caption" w:uiPriority="35" w:qFormat="1"/>
-    <w:lsdException w:name="Title" w:semiHidden="0" w:uiPriority="10" w:unhideWhenUsed="0" w:qFormat="1"/>
-    <w:lsdException w:name="Default Paragraph Font" w:uiPriority="1"/>
-    <w:lsdException w:name="Body Text" w:uiPriority="0"/>
-    <w:lsdException w:name="Subtitle" w:semiHidden="0" w:uiPriority="11" w:unhideWhenUsed="0" w:qFormat="1"/>
-    <w:lsdException w:name="Strong" w:semiHidden="0" w:uiPriority="22" w:unhideWhenUsed="0" w:qFormat="1"/>
-    <w:lsdException w:name="Emphasis" w:semiHidden="0" w:uiPriority="20" w:unhideWhenUsed="0" w:qFormat="1"/>
-    <w:lsdException w:name="Table Grid" w:semiHidden="0" w:uiPriority="59" w:unhideWhenUsed="0"/>
-    <w:lsdException w:name="Placeholder Text" w:unhideWhenUsed="0"/>
-    <w:lsdException w:name="No Spacing" w:semiHidden="0" w:uiPriority="1" w:unhideWhenUsed="0" w:qFormat="1"/>
-    <w:lsdException w:name="Light Shading" w:semiHidden="0" w:uiPriority="60" w:unhideWhenUsed="0"/>
-    <w:lsdException w:name="Light List" w:semiHidden="0" w:uiPriority="61" w:unhideWhenUsed="0"/>
-    <w:lsdException w:name="Light Grid" w:semiHidden="0" w:uiPriority="62" w:unhideWhenUsed="0"/>
-    <w:lsdException w:name="Medium Shading 1" w:semiHidden="0" w:uiPriority="63" w:unhideWhenUsed="0"/>
-    <w:lsdException w:name="Medium Shading 2" w:semiHidden="0" w:uiPriority="64" w:unhideWhenUsed="0"/>
-    <w:lsdException w:name="Medium List 1" w:semiHidden="0" w:uiPriority="65" w:unhideWhenUsed="0"/>
-    <w:lsdException w:name="Medium List 2" w:semiHidden="0" w:uiPriority="66" w:unhideWhenUsed="0"/>
-    <w:lsdException w:name="Medium Grid 1" w:semiHidden="0" w:uiPriority="67" w:unhideWhenUsed="0"/>
-    <w:lsdException w:name="Medium Grid 2" w:semiHidden="0" w:uiPriority="68" w:unhideWhenUsed="0"/>
-    <w:lsdException w:name="Medium Grid 3" w:semiHidden="0" w:uiPriority="69" w:unhideWhenUsed="0"/>
-    <w:lsdException w:name="Dark List" w:semiHidden="0" w:uiPriority="70" w:unhideWhenUsed="0"/>
-    <w:lsdException w:name="Colorful Shading" w:semiHidden="0" w:uiPriority="71" w:unhideWhenUsed="0"/>
-    <w:lsdException w:name="Colorful List" w:semiHidden="0" w:uiPriority="72" w:unhideWhenUsed="0"/>
-    <w:lsdException w:name="Colorful Grid" w:semiHidden="0" w:uiPriority="73" w:unhideWhenUsed="0"/>
-    <w:lsdException w:name="Light Shading Accent 1" w:semiHidden="0" w:uiPriority="60" w:unhideWhenUsed="0"/>
-    <w:lsdException w:name="Light List Accent 1" w:semiHidden="0" w:uiPriority="61" w:unhideWhenUsed="0"/>
-    <w:lsdException w:name="Light Grid Accent 1" w:semiHidden="0" w:uiPriority="62" w:unhideWhenUsed="0"/>
-    <w:lsdException w:name="Medium Shading 1 Accent 1" w:semiHidden="0" w:uiPriority="63" w:unhideWhenUsed="0"/>
-    <w:lsdException w:name="Medium Shading 2 Accent 1" w:semiHidden="0" w:uiPriority="64" w:unhideWhenUsed="0"/>
-    <w:lsdException w:name="Medium List 1 Accent 1" w:semiHidden="0" w:uiPriority="65" w:unhideWhenUsed="0"/>
-    <w:lsdException w:name="Revision" w:unhideWhenUsed="0"/>
-    <w:lsdException w:name="List Paragraph" w:semiHidden="0" w:uiPriority="34" w:unhideWhenUsed="0" w:qFormat="1"/>
-    <w:lsdException w:name="Quote" w:semiHidden="0" w:uiPriority="29" w:unhideWhenUsed="0" w:qFormat="1"/>
-    <w:lsdException w:name="Intense Quote" w:semiHidden="0" w:uiPriority="30" w:unhideWhenUsed="0" w:qFormat="1"/>
-    <w:lsdException w:name="Medium List 2 Accent 1" w:semiHidden="0" w:uiPriority="66" w:unhideWhenUsed="0"/>
-    <w:lsdException w:name="Medium Grid 1 Accent 1" w:semiHidden="0" w:uiPriority="67" w:unhideWhenUsed="0"/>
-    <w:lsdException w:name="Medium Grid 2 Accent 1" w:semiHidden="0" w:uiPriority="68" w:unhideWhenUsed="0"/>
-    <w:lsdException w:name="Medium Grid 3 Accent 1" w:semiHidden="0" w:uiPriority="69" w:unhideWhenUsed="0"/>
-    <w:lsdException w:name="Dark List Accent 1" w:semiHidden="0" w:uiPriority="70" w:unhideWhenUsed="0"/>
-    <w:lsdException w:name="Colorful Shading Accent 1" w:semiHidden="0" w:uiPriority="71" w:unhideWhenUsed="0"/>
-    <w:lsdException w:name="Colorful List Accent 1" w:semiHidden="0" w:uiPriority="72" w:unhideWhenUsed="0"/>
-    <w:lsdException w:name="Colorful Grid Accent 1" w:semiHidden="0" w:uiPriority="73" w:unhideWhenUsed="0"/>
-    <w:lsdException w:name="Light Shading Accent 2" w:semiHidden="0" w:uiPriority="60" w:unhideWhenUsed="0"/>
-    <w:lsdException w:name="Light List Accent 2" w:semiHidden="0" w:uiPriority="61" w:unhideWhenUsed="0"/>
-    <w:lsdException w:name="Light Grid Accent 2" w:semiHidden="0" w:uiPriority="62" w:unhideWhenUsed="0"/>
-    <w:lsdException w:name="Medium Shading 1 Accent 2" w:semiHidden="0" w:uiPriority="63" w:unhideWhenUsed="0"/>
-    <w:lsdException w:name="Medium Shading 2 Accent 2" w:semiHidden="0" w:uiPriority="64" w:unhideWhenUsed="0"/>
-    <w:lsdException w:name="Medium List 1 Accent 2" w:semiHidden="0" w:uiPriority="65" w:unhideWhenUsed="0"/>
-    <w:lsdException w:name="Medium List 2 Accent 2" w:semiHidden="0" w:uiPriority="66" w:unhideWhenUsed="0"/>
-    <w:lsdException w:name="Medium Grid 1 Accent 2" w:semiHidden="0" w:uiPriority="67" w:unhideWhenUsed="0"/>
-    <w:lsdException w:name="Medium Grid 2 Accent 2" w:semiHidden="0" w:uiPriority="68" w:unhideWhenUsed="0"/>
-    <w:lsdException w:name="Medium Grid 3 Accent 2" w:semiHidden="0" w:uiPriority="69" w:unhideWhenUsed="0"/>
-    <w:lsdException w:name="Dark List Accent 2" w:semiHidden="0" w:uiPriority="70" w:unhideWhenUsed="0"/>
-    <w:lsdException w:name="Colorful Shading Accent 2" w:semiHidden="0" w:uiPriority="71" w:unhideWhenUsed="0"/>
-    <w:lsdException w:name="Colorful List Accent 2" w:semiHidden="0" w:uiPriority="72" w:unhideWhenUsed="0"/>
-    <w:lsdException w:name="Colorful Grid Accent 2" w:semiHidden="0" w:uiPriority="73" w:unhideWhenUsed="0"/>
-    <w:lsdException w:name="Light Shading Accent 3" w:semiHidden="0" w:uiPriority="60" w:unhideWhenUsed="0"/>
-    <w:lsdException w:name="Light List Accent 3" w:semiHidden="0" w:uiPriority="61" w:unhideWhenUsed="0"/>
-    <w:lsdException w:name="Light Grid Accent 3" w:semiHidden="0" w:uiPriority="62" w:unhideWhenUsed="0"/>
-    <w:lsdException w:name="Medium Shading 1 Accent 3" w:semiHidden="0" w:uiPriority="63" w:unhideWhenUsed="0"/>
-    <w:lsdException w:name="Medium Shading 2 Accent 3" w:semiHidden="0" w:uiPriority="64" w:unhideWhenUsed="0"/>
-    <w:lsdException w:name="Medium List 1 Accent 3" w:semiHidden="0" w:uiPriority="65" w:unhideWhenUsed="0"/>
-    <w:lsdException w:name="Medium List 2 Accent 3" w:semiHidden="0" w:uiPriority="66" w:unhideWhenUsed="0"/>
-    <w:lsdException w:name="Medium Grid 1 Accent 3" w:semiHidden="0" w:uiPriority="67" w:unhideWhenUsed="0"/>
-    <w:lsdException w:name="Medium Grid 2 Accent 3" w:semiHidden="0" w:uiPriority="68" w:unhideWhenUsed="0"/>
-    <w:lsdException w:name="Medium Grid 3 Accent 3" w:semiHidden="0" w:uiPriority="69" w:unhideWhenUsed="0"/>
-    <w:lsdException w:name="Dark List Accent 3" w:semiHidden="0" w:uiPriority="70" w:unhideWhenUsed="0"/>
-    <w:lsdException w:name="Colorful Shading Accent 3" w:semiHidden="0" w:uiPriority="71" w:unhideWhenUsed="0"/>
-    <w:lsdException w:name="Colorful List Accent 3" w:semiHidden="0" w:uiPriority="72" w:unhideWhenUsed="0"/>
-    <w:lsdException w:name="Colorful Grid Accent 3" w:semiHidden="0" w:uiPriority="73" w:unhideWhenUsed="0"/>
-    <w:lsdException w:name="Light Shading Accent 4" w:semiHidden="0" w:uiPriority="60" w:unhideWhenUsed="0"/>
-    <w:lsdException w:name="Light List Accent 4" w:semiHidden="0" w:uiPriority="61" w:unhideWhenUsed="0"/>
-    <w:lsdException w:name="Light Grid Accent 4" w:semiHidden="0" w:uiPriority="62" w:unhideWhenUsed="0"/>
-    <w:lsdException w:name="Medium Shading 1 Accent 4" w:semiHidden="0" w:uiPriority="63" w:unhideWhenUsed="0"/>
-    <w:lsdException w:name="Medium Shading 2 Accent 4" w:semiHidden="0" w:uiPriority="64" w:unhideWhenUsed="0"/>
-    <w:lsdException w:name="Medium List 1 Accent 4" w:semiHidden="0" w:uiPriority="65" w:unhideWhenUsed="0"/>
-    <w:lsdException w:name="Medium List 2 Accent 4" w:semiHidden="0" w:uiPriority="66" w:unhideWhenUsed="0"/>
-    <w:lsdException w:name="Medium Grid 1 Accent 4" w:semiHidden="0" w:uiPriority="67" w:unhideWhenUsed="0"/>
-    <w:lsdException w:name="Medium Grid 2 Accent 4" w:semiHidden="0" w:uiPriority="68" w:unhideWhenUsed="0"/>
-    <w:lsdException w:name="Medium Grid 3 Accent 4" w:semiHidden="0" w:uiPriority="69" w:unhideWhenUsed="0"/>
-    <w:lsdException w:name="Dark List Accent 4" w:semiHidden="0" w:uiPriority="70" w:unhideWhenUsed="0"/>
-    <w:lsdException w:name="Colorful Shading Accent 4" w:semiHidden="0" w:uiPriority="71" w:unhideWhenUsed="0"/>
-    <w:lsdException w:name="Colorful List Accent 4" w:semiHidden="0" w:uiPriority="72" w:unhideWhenUsed="0"/>
-    <w:lsdException w:name="Colorful Grid Accent 4" w:semiHidden="0" w:uiPriority="73" w:unhideWhenUsed="0"/>
-    <w:lsdException w:name="Light Shading Accent 5" w:semiHidden="0" w:uiPriority="60" w:unhideWhenUsed="0"/>
-    <w:lsdException w:name="Light List Accent 5" w:semiHidden="0" w:uiPriority="61" w:unhideWhenUsed="0"/>
-    <w:lsdException w:name="Light Grid Accent 5" w:semiHidden="0" w:uiPriority="62" w:unhideWhenUsed="0"/>
-    <w:lsdException w:name="Medium Shading 1 Accent 5" w:semiHidden="0" w:uiPriority="63" w:unhideWhenUsed="0"/>
-    <w:lsdException w:name="Medium Shading 2 Accent 5" w:semiHidden="0" w:uiPriority="64" w:unhideWhenUsed="0"/>
-    <w:lsdException w:name="Medium List 1 Accent 5" w:semiHidden="0" w:uiPriority="65" w:unhideWhenUsed="0"/>
-    <w:lsdException w:name="Medium List 2 Accent 5" w:semiHidden="0" w:uiPriority="66" w:unhideWhenUsed="0"/>
-    <w:lsdException w:name="Medium Grid 1 Accent 5" w:semiHidden="0" w:uiPriority="67" w:unhideWhenUsed="0"/>
-    <w:lsdException w:name="Medium Grid 2 Accent 5" w:semiHidden="0" w:uiPriority="68" w:unhideWhenUsed="0"/>
-    <w:lsdException w:name="Medium Grid 3 Accent 5" w:semiHidden="0" w:uiPriority="69" w:unhideWhenUsed="0"/>
-    <w:lsdException w:name="Dark List Accent 5" w:semiHidden="0" w:uiPriority="70" w:unhideWhenUsed="0"/>
-    <w:lsdException w:name="Colorful Shading Accent 5" w:semiHidden="0" w:uiPriority="71" w:unhideWhenUsed="0"/>
-    <w:lsdException w:name="Colorful List Accent 5" w:semiHidden="0" w:uiPriority="72" w:unhideWhenUsed="0"/>
-    <w:lsdException w:name="Colorful Grid Accent 5" w:semiHidden="0" w:uiPriority="73" w:unhideWhenUsed="0"/>
-    <w:lsdException w:name="Light Shading Accent 6" w:semiHidden="0" w:uiPriority="60" w:unhideWhenUsed="0"/>
-    <w:lsdException w:name="Light List Accent 6" w:semiHidden="0" w:uiPriority="61" w:unhideWhenUsed="0"/>
-    <w:lsdException w:name="Light Grid Accent 6" w:semiHidden="0" w:uiPriority="62" w:unhideWhenUsed="0"/>
-    <w:lsdException w:name="Medium Shading 1 Accent 6" w:semiHidden="0" w:uiPriority="63" w:unhideWhenUsed="0"/>
-    <w:lsdException w:name="Medium Shading 2 Accent 6" w:semiHidden="0" w:uiPriority="64" w:unhideWhenUsed="0"/>
-    <w:lsdException w:name="Medium List 1 Accent 6" w:semiHidden="0" w:uiPriority="65" w:unhideWhenUsed="0"/>
-    <w:lsdException w:name="Medium List 2 Accent 6" w:semiHidden="0" w:uiPriority="66" w:unhideWhenUsed="0"/>
-    <w:lsdException w:name="Medium Grid 1 Accent 6" w:semiHidden="0" w:uiPriority="67" w:unhideWhenUsed="0"/>
-    <w:lsdException w:name="Medium Grid 2 Accent 6" w:semiHidden="0" w:uiPriority="68" w:unhideWhenUsed="0"/>
-    <w:lsdException w:name="Medium Grid 3 Accent 6" w:semiHidden="0" w:uiPriority="69" w:unhideWhenUsed="0"/>
-    <w:lsdException w:name="Dark List Accent 6" w:semiHidden="0" w:uiPriority="70" w:unhideWhenUsed="0"/>
-    <w:lsdException w:name="Colorful Shading Accent 6" w:semiHidden="0" w:uiPriority="71" w:unhideWhenUsed="0"/>
-    <w:lsdException w:name="Colorful List Accent 6" w:semiHidden="0" w:uiPriority="72" w:unhideWhenUsed="0"/>
-    <w:lsdException w:name="Colorful Grid Accent 6" w:semiHidden="0" w:uiPriority="73" w:unhideWhenUsed="0"/>
-    <w:lsdException w:name="Subtle Emphasis" w:semiHidden="0" w:uiPriority="19" w:unhideWhenUsed="0" w:qFormat="1"/>
-    <w:lsdException w:name="Intense Emphasis" w:semiHidden="0" w:uiPriority="21" w:unhideWhenUsed="0" w:qFormat="1"/>
-    <w:lsdException w:name="Subtle Reference" w:semiHidden="0" w:uiPriority="31" w:unhideWhenUsed="0" w:qFormat="1"/>
-    <w:lsdException w:name="Intense Reference" w:semiHidden="0" w:uiPriority="32" w:unhideWhenUsed="0" w:qFormat="1"/>
-    <w:lsdException w:name="Book Title" w:semiHidden="0" w:uiPriority="33" w:unhideWhenUsed="0" w:qFormat="1"/>
-    <w:lsdException w:name="Bibliography" w:uiPriority="37"/>
-    <w:lsdException w:name="TOC Heading" w:uiPriority="39" w:qFormat="1"/>
+  <w:latentStyles w:defLockedState="0" w:defUIPriority="99" w:defSemiHidden="0" w:defUnhideWhenUsed="0" w:defQFormat="0" w:count="371">
+    <w:lsdException w:name="Normal" w:uiPriority="0" w:qFormat="1"/>
+    <w:lsdException w:name="heading 1" w:uiPriority="0" w:qFormat="1"/>
+    <w:lsdException w:name="heading 2" w:semiHidden="1" w:uiPriority="0" w:unhideWhenUsed="1" w:qFormat="1"/>
+    <w:lsdException w:name="heading 3" w:semiHidden="1" w:uiPriority="9" w:unhideWhenUsed="1" w:qFormat="1"/>
+    <w:lsdException w:name="heading 4" w:semiHidden="1" w:uiPriority="9" w:unhideWhenUsed="1" w:qFormat="1"/>
+    <w:lsdException w:name="heading 5" w:semiHidden="1" w:uiPriority="9" w:unhideWhenUsed="1" w:qFormat="1"/>
+    <w:lsdException w:name="heading 6" w:semiHidden="1" w:uiPriority="9" w:unhideWhenUsed="1" w:qFormat="1"/>
+    <w:lsdException w:name="heading 7" w:semiHidden="1" w:uiPriority="9" w:unhideWhenUsed="1" w:qFormat="1"/>
+    <w:lsdException w:name="heading 8" w:semiHidden="1" w:uiPriority="9" w:unhideWhenUsed="1" w:qFormat="1"/>
+    <w:lsdException w:name="heading 9" w:semiHidden="1" w:uiPriority="9" w:unhideWhenUsed="1" w:qFormat="1"/>
+    <w:lsdException w:name="index 1" w:semiHidden="1" w:unhideWhenUsed="1"/>
+    <w:lsdException w:name="index 2" w:semiHidden="1" w:unhideWhenUsed="1"/>
+    <w:lsdException w:name="index 3" w:semiHidden="1" w:unhideWhenUsed="1"/>
+    <w:lsdException w:name="index 4" w:semiHidden="1" w:unhideWhenUsed="1"/>
+    <w:lsdException w:name="index 5" w:semiHidden="1" w:unhideWhenUsed="1"/>
+    <w:lsdException w:name="index 6" w:semiHidden="1" w:unhideWhenUsed="1"/>
+    <w:lsdException w:name="index 7" w:semiHidden="1" w:unhideWhenUsed="1"/>
+    <w:lsdException w:name="index 8" w:semiHidden="1" w:unhideWhenUsed="1"/>
+    <w:lsdException w:name="index 9" w:semiHidden="1" w:unhideWhenUsed="1"/>
+    <w:lsdException w:name="toc 1" w:semiHidden="1" w:uiPriority="39" w:unhideWhenUsed="1" w:qFormat="1"/>
+    <w:lsdException w:name="toc 2" w:semiHidden="1" w:uiPriority="39" w:unhideWhenUsed="1" w:qFormat="1"/>
+    <w:lsdException w:name="toc 3" w:semiHidden="1" w:uiPriority="39" w:unhideWhenUsed="1" w:qFormat="1"/>
+    <w:lsdException w:name="toc 4" w:semiHidden="1" w:uiPriority="39" w:unhideWhenUsed="1"/>
+    <w:lsdException w:name="toc 5" w:semiHidden="1" w:uiPriority="39" w:unhideWhenUsed="1"/>
+    <w:lsdException w:name="toc 6" w:semiHidden="1" w:uiPriority="39" w:unhideWhenUsed="1"/>
+    <w:lsdException w:name="toc 7" w:semiHidden="1" w:uiPriority="39" w:unhideWhenUsed="1"/>
+    <w:lsdException w:name="toc 8" w:semiHidden="1" w:uiPriority="39" w:unhideWhenUsed="1"/>
+    <w:lsdException w:name="toc 9" w:semiHidden="1" w:uiPriority="39" w:unhideWhenUsed="1"/>
+    <w:lsdException w:name="Normal Indent" w:semiHidden="1" w:unhideWhenUsed="1"/>
+    <w:lsdException w:name="footnote text" w:semiHidden="1" w:unhideWhenUsed="1"/>
+    <w:lsdException w:name="annotation text" w:semiHidden="1" w:unhideWhenUsed="1"/>
+    <w:lsdException w:name="header" w:semiHidden="1" w:unhideWhenUsed="1"/>
+    <w:lsdException w:name="footer" w:semiHidden="1" w:unhideWhenUsed="1"/>
+    <w:lsdException w:name="index heading" w:semiHidden="1" w:unhideWhenUsed="1"/>
+    <w:lsdException w:name="caption" w:semiHidden="1" w:uiPriority="35" w:unhideWhenUsed="1" w:qFormat="1"/>
+    <w:lsdException w:name="table of figures" w:semiHidden="1" w:unhideWhenUsed="1"/>
+    <w:lsdException w:name="envelope address" w:semiHidden="1" w:unhideWhenUsed="1"/>
+    <w:lsdException w:name="envelope return" w:semiHidden="1" w:unhideWhenUsed="1"/>
+    <w:lsdException w:name="footnote reference" w:semiHidden="1" w:unhideWhenUsed="1"/>
+    <w:lsdException w:name="annotation reference" w:semiHidden="1" w:unhideWhenUsed="1"/>
+    <w:lsdException w:name="line number" w:semiHidden="1" w:unhideWhenUsed="1"/>
+    <w:lsdException w:name="page number" w:semiHidden="1" w:unhideWhenUsed="1"/>
+    <w:lsdException w:name="endnote reference" w:semiHidden="1" w:unhideWhenUsed="1"/>
+    <w:lsdException w:name="endnote text" w:semiHidden="1" w:unhideWhenUsed="1"/>
+    <w:lsdException w:name="table of authorities" w:semiHidden="1" w:unhideWhenUsed="1"/>
+    <w:lsdException w:name="macro" w:semiHidden="1" w:unhideWhenUsed="1"/>
+    <w:lsdException w:name="toa heading" w:semiHidden="1" w:unhideWhenUsed="1"/>
+    <w:lsdException w:name="List" w:semiHidden="1" w:unhideWhenUsed="1"/>
+    <w:lsdException w:name="List Bullet" w:semiHidden="1" w:unhideWhenUsed="1"/>
+    <w:lsdException w:name="List Number" w:semiHidden="1" w:unhideWhenUsed="1"/>
+    <w:lsdException w:name="List 2" w:semiHidden="1" w:unhideWhenUsed="1"/>
+    <w:lsdException w:name="List 3" w:semiHidden="1" w:unhideWhenUsed="1"/>
+    <w:lsdException w:name="List 4" w:semiHidden="1" w:unhideWhenUsed="1"/>
+    <w:lsdException w:name="List 5" w:semiHidden="1" w:unhideWhenUsed="1"/>
+    <w:lsdException w:name="List Bullet 2" w:semiHidden="1" w:unhideWhenUsed="1"/>
+    <w:lsdException w:name="List Bullet 3" w:semiHidden="1" w:unhideWhenUsed="1"/>
+    <w:lsdException w:name="List Bullet 4" w:semiHidden="1" w:unhideWhenUsed="1"/>
+    <w:lsdException w:name="List Bullet 5" w:semiHidden="1" w:unhideWhenUsed="1"/>
+    <w:lsdException w:name="List Number 2" w:semiHidden="1" w:unhideWhenUsed="1"/>
+    <w:lsdException w:name="List Number 3" w:semiHidden="1" w:unhideWhenUsed="1"/>
+    <w:lsdException w:name="List Number 4" w:semiHidden="1" w:unhideWhenUsed="1"/>
+    <w:lsdException w:name="List Number 5" w:semiHidden="1" w:unhideWhenUsed="1"/>
+    <w:lsdException w:name="Title" w:uiPriority="10" w:qFormat="1"/>
+    <w:lsdException w:name="Closing" w:semiHidden="1" w:unhideWhenUsed="1"/>
+    <w:lsdException w:name="Signature" w:semiHidden="1" w:unhideWhenUsed="1"/>
+    <w:lsdException w:name="Default Paragraph Font" w:semiHidden="1" w:uiPriority="1" w:unhideWhenUsed="1"/>
+    <w:lsdException w:name="Body Text" w:semiHidden="1" w:uiPriority="0" w:unhideWhenUsed="1"/>
+    <w:lsdException w:name="Body Text Indent" w:semiHidden="1" w:unhideWhenUsed="1"/>
+    <w:lsdException w:name="List Continue" w:semiHidden="1" w:unhideWhenUsed="1"/>
+    <w:lsdException w:name="List Continue 2" w:semiHidden="1" w:unhideWhenUsed="1"/>
+    <w:lsdException w:name="List Continue 3" w:semiHidden="1" w:unhideWhenUsed="1"/>
+    <w:lsdException w:name="List Continue 4" w:semiHidden="1" w:unhideWhenUsed="1"/>
+    <w:lsdException w:name="List Continue 5" w:semiHidden="1" w:unhideWhenUsed="1"/>
+    <w:lsdException w:name="Message Header" w:semiHidden="1" w:unhideWhenUsed="1"/>
+    <w:lsdException w:name="Subtitle" w:uiPriority="11" w:qFormat="1"/>
+    <w:lsdException w:name="Salutation" w:semiHidden="1" w:unhideWhenUsed="1"/>
+    <w:lsdException w:name="Date" w:semiHidden="1" w:unhideWhenUsed="1"/>
+    <w:lsdException w:name="Body Text First Indent" w:semiHidden="1" w:unhideWhenUsed="1"/>
+    <w:lsdException w:name="Body Text First Indent 2" w:semiHidden="1" w:unhideWhenUsed="1"/>
+    <w:lsdException w:name="Note Heading" w:semiHidden="1" w:unhideWhenUsed="1"/>
+    <w:lsdException w:name="Body Text 2" w:semiHidden="1" w:unhideWhenUsed="1"/>
+    <w:lsdException w:name="Body Text 3" w:semiHidden="1" w:unhideWhenUsed="1"/>
+    <w:lsdException w:name="Body Text Indent 2" w:semiHidden="1" w:unhideWhenUsed="1"/>
+    <w:lsdException w:name="Body Text Indent 3" w:semiHidden="1" w:unhideWhenUsed="1"/>
+    <w:lsdException w:name="Block Text" w:semiHidden="1" w:unhideWhenUsed="1"/>
+    <w:lsdException w:name="Hyperlink" w:semiHidden="1" w:unhideWhenUsed="1"/>
+    <w:lsdException w:name="FollowedHyperlink" w:semiHidden="1" w:unhideWhenUsed="1"/>
+    <w:lsdException w:name="Strong" w:uiPriority="22" w:qFormat="1"/>
+    <w:lsdException w:name="Emphasis" w:uiPriority="20" w:qFormat="1"/>
+    <w:lsdException w:name="Document Map" w:semiHidden="1" w:unhideWhenUsed="1"/>
+    <w:lsdException w:name="Plain Text" w:semiHidden="1" w:unhideWhenUsed="1"/>
+    <w:lsdException w:name="E-mail Signature" w:semiHidden="1" w:unhideWhenUsed="1"/>
+    <w:lsdException w:name="HTML Top of Form" w:semiHidden="1" w:unhideWhenUsed="1"/>
+    <w:lsdException w:name="HTML Bottom of Form" w:semiHidden="1" w:unhideWhenUsed="1"/>
+    <w:lsdException w:name="Normal (Web)" w:semiHidden="1" w:unhideWhenUsed="1"/>
+    <w:lsdException w:name="HTML Acronym" w:semiHidden="1" w:unhideWhenUsed="1"/>
+    <w:lsdException w:name="HTML Address" w:semiHidden="1" w:unhideWhenUsed="1"/>
+    <w:lsdException w:name="HTML Cite" w:semiHidden="1" w:unhideWhenUsed="1"/>
+    <w:lsdException w:name="HTML Code" w:semiHidden="1" w:unhideWhenUsed="1"/>
+    <w:lsdException w:name="HTML Definition" w:semiHidden="1" w:unhideWhenUsed="1"/>
+    <w:lsdException w:name="HTML Keyboard" w:semiHidden="1" w:unhideWhenUsed="1"/>
+    <w:lsdException w:name="HTML Preformatted" w:semiHidden="1" w:unhideWhenUsed="1"/>
+    <w:lsdException w:name="HTML Sample" w:semiHidden="1" w:unhideWhenUsed="1"/>
+    <w:lsdException w:name="HTML Typewriter" w:semiHidden="1" w:unhideWhenUsed="1"/>
+    <w:lsdException w:name="HTML Variable" w:semiHidden="1" w:unhideWhenUsed="1"/>
+    <w:lsdException w:name="Normal Table" w:semiHidden="1" w:unhideWhenUsed="1"/>
+    <w:lsdException w:name="annotation subject" w:semiHidden="1" w:unhideWhenUsed="1"/>
+    <w:lsdException w:name="No List" w:semiHidden="1" w:unhideWhenUsed="1"/>
+    <w:lsdException w:name="Outline List 1" w:semiHidden="1" w:unhideWhenUsed="1"/>
+    <w:lsdException w:name="Outline List 2" w:semiHidden="1" w:unhideWhenUsed="1"/>
+    <w:lsdException w:name="Outline List 3" w:semiHidden="1" w:unhideWhenUsed="1"/>
+    <w:lsdException w:name="Table Simple 1" w:semiHidden="1" w:unhideWhenUsed="1"/>
+    <w:lsdException w:name="Table Simple 2" w:semiHidden="1" w:unhideWhenUsed="1"/>
+    <w:lsdException w:name="Table Simple 3" w:semiHidden="1" w:unhideWhenUsed="1"/>
+    <w:lsdException w:name="Table Classic 1" w:semiHidden="1" w:unhideWhenUsed="1"/>
+    <w:lsdException w:name="Table Classic 2" w:semiHidden="1" w:unhideWhenUsed="1"/>
+    <w:lsdException w:name="Table Classic 3" w:semiHidden="1" w:unhideWhenUsed="1"/>
+    <w:lsdException w:name="Table Classic 4" w:semiHidden="1" w:unhideWhenUsed="1"/>
+    <w:lsdException w:name="Table Colorful 1" w:semiHidden="1" w:unhideWhenUsed="1"/>
+    <w:lsdException w:name="Table Colorful 2" w:semiHidden="1" w:unhideWhenUsed="1"/>
+    <w:lsdException w:name="Table Colorful 3" w:semiHidden="1" w:unhideWhenUsed="1"/>
+    <w:lsdException w:name="Table Columns 1" w:semiHidden="1" w:unhideWhenUsed="1"/>
+    <w:lsdException w:name="Table Columns 2" w:semiHidden="1" w:unhideWhenUsed="1"/>
+    <w:lsdException w:name="Table Columns 3" w:semiHidden="1" w:unhideWhenUsed="1"/>
+    <w:lsdException w:name="Table Columns 4" w:semiHidden="1" w:unhideWhenUsed="1"/>
+    <w:lsdException w:name="Table Columns 5" w:semiHidden="1" w:unhideWhenUsed="1"/>
+    <w:lsdException w:name="Table Grid 1" w:semiHidden="1" w:unhideWhenUsed="1"/>
+    <w:lsdException w:name="Table Grid 2" w:semiHidden="1" w:unhideWhenUsed="1"/>
+    <w:lsdException w:name="Table Grid 3" w:semiHidden="1" w:unhideWhenUsed="1"/>
+    <w:lsdException w:name="Table Grid 4" w:semiHidden="1" w:unhideWhenUsed="1"/>
+    <w:lsdException w:name="Table Grid 5" w:semiHidden="1" w:unhideWhenUsed="1"/>
+    <w:lsdException w:name="Table Grid 6" w:semiHidden="1" w:unhideWhenUsed="1"/>
+    <w:lsdException w:name="Table Grid 7" w:semiHidden="1" w:unhideWhenUsed="1"/>
+    <w:lsdException w:name="Table Grid 8" w:semiHidden="1" w:unhideWhenUsed="1"/>
+    <w:lsdException w:name="Table List 1" w:semiHidden="1" w:unhideWhenUsed="1"/>
+    <w:lsdException w:name="Table List 2" w:semiHidden="1" w:unhideWhenUsed="1"/>
+    <w:lsdException w:name="Table List 3" w:semiHidden="1" w:unhideWhenUsed="1"/>
+    <w:lsdException w:name="Table List 4" w:semiHidden="1" w:unhideWhenUsed="1"/>
+    <w:lsdException w:name="Table List 5" w:semiHidden="1" w:unhideWhenUsed="1"/>
+    <w:lsdException w:name="Table List 6" w:semiHidden="1" w:unhideWhenUsed="1"/>
+    <w:lsdException w:name="Table List 7" w:semiHidden="1" w:unhideWhenUsed="1"/>
+    <w:lsdException w:name="Table List 8" w:semiHidden="1" w:unhideWhenUsed="1"/>
+    <w:lsdException w:name="Table 3D effects 1" w:semiHidden="1" w:unhideWhenUsed="1"/>
+    <w:lsdException w:name="Table 3D effects 2" w:semiHidden="1" w:unhideWhenUsed="1"/>
+    <w:lsdException w:name="Table 3D effects 3" w:semiHidden="1" w:unhideWhenUsed="1"/>
+    <w:lsdException w:name="Table Contemporary" w:semiHidden="1" w:unhideWhenUsed="1"/>
+    <w:lsdException w:name="Table Elegant" w:semiHidden="1" w:unhideWhenUsed="1"/>
+    <w:lsdException w:name="Table Professional" w:semiHidden="1" w:unhideWhenUsed="1"/>
+    <w:lsdException w:name="Table Subtle 1" w:semiHidden="1" w:unhideWhenUsed="1"/>
+    <w:lsdException w:name="Table Subtle 2" w:semiHidden="1" w:unhideWhenUsed="1"/>
+    <w:lsdException w:name="Table Web 1" w:semiHidden="1" w:unhideWhenUsed="1"/>
+    <w:lsdException w:name="Table Web 2" w:semiHidden="1" w:unhideWhenUsed="1"/>
+    <w:lsdException w:name="Table Web 3" w:semiHidden="1" w:unhideWhenUsed="1"/>
+    <w:lsdException w:name="Balloon Text" w:semiHidden="1" w:unhideWhenUsed="1"/>
+    <w:lsdException w:name="Table Grid" w:uiPriority="59"/>
+    <w:lsdException w:name="Table Theme" w:semiHidden="1" w:unhideWhenUsed="1"/>
+    <w:lsdException w:name="Placeholder Text" w:semiHidden="1"/>
+    <w:lsdException w:name="No Spacing" w:uiPriority="1" w:qFormat="1"/>
+    <w:lsdException w:name="Light Shading" w:uiPriority="60"/>
+    <w:lsdException w:name="Light List" w:uiPriority="61"/>
+    <w:lsdException w:name="Light Grid" w:uiPriority="62"/>
+    <w:lsdException w:name="Medium Shading 1" w:uiPriority="63"/>
+    <w:lsdException w:name="Medium Shading 2" w:uiPriority="64"/>
+    <w:lsdException w:name="Medium List 1" w:uiPriority="65"/>
+    <w:lsdException w:name="Medium List 2" w:uiPriority="66"/>
+    <w:lsdException w:name="Medium Grid 1" w:uiPriority="67"/>
+    <w:lsdException w:name="Medium Grid 2" w:uiPriority="68"/>
+    <w:lsdException w:name="Medium Grid 3" w:uiPriority="69"/>
+    <w:lsdException w:name="Dark List" w:uiPriority="70"/>
+    <w:lsdException w:name="Colorful Shading" w:uiPriority="71"/>
+    <w:lsdException w:name="Colorful List" w:uiPriority="72"/>
+    <w:lsdException w:name="Colorful Grid" w:uiPriority="73"/>
+    <w:lsdException w:name="Light Shading Accent 1" w:uiPriority="60"/>
+    <w:lsdException w:name="Light List Accent 1" w:uiPriority="61"/>
+    <w:lsdException w:name="Light Grid Accent 1" w:uiPriority="62"/>
+    <w:lsdException w:name="Medium Shading 1 Accent 1" w:uiPriority="63"/>
+    <w:lsdException w:name="Medium Shading 2 Accent 1" w:uiPriority="64"/>
+    <w:lsdException w:name="Medium List 1 Accent 1" w:uiPriority="65"/>
+    <w:lsdException w:name="Revision" w:semiHidden="1"/>
+    <w:lsdException w:name="List Paragraph" w:uiPriority="34" w:qFormat="1"/>
+    <w:lsdException w:name="Quote" w:uiPriority="29" w:qFormat="1"/>
+    <w:lsdException w:name="Intense Quote" w:uiPriority="30" w:qFormat="1"/>
+    <w:lsdException w:name="Medium List 2 Accent 1" w:uiPriority="66"/>
+    <w:lsdException w:name="Medium Grid 1 Accent 1" w:uiPriority="67"/>
+    <w:lsdException w:name="Medium Grid 2 Accent 1" w:uiPriority="68"/>
+    <w:lsdException w:name="Medium Grid 3 Accent 1" w:uiPriority="69"/>
+    <w:lsdException w:name="Dark List Accent 1" w:uiPriority="70"/>
+    <w:lsdException w:name="Colorful Shading Accent 1" w:uiPriority="71"/>
+    <w:lsdException w:name="Colorful List Accent 1" w:uiPriority="72"/>
+    <w:lsdException w:name="Colorful Grid Accent 1" w:uiPriority="73"/>
+    <w:lsdException w:name="Light Shading Accent 2" w:uiPriority="60"/>
+    <w:lsdException w:name="Light List Accent 2" w:uiPriority="61"/>
+    <w:lsdException w:name="Light Grid Accent 2" w:uiPriority="62"/>
+    <w:lsdException w:name="Medium Shading 1 Accent 2" w:uiPriority="63"/>
+    <w:lsdException w:name="Medium Shading 2 Accent 2" w:uiPriority="64"/>
+    <w:lsdException w:name="Medium List 1 Accent 2" w:uiPriority="65"/>
+    <w:lsdException w:name="Medium List 2 Accent 2" w:uiPriority="66"/>
+    <w:lsdException w:name="Medium Grid 1 Accent 2" w:uiPriority="67"/>
+    <w:lsdException w:name="Medium Grid 2 Accent 2" w:uiPriority="68"/>
+    <w:lsdException w:name="Medium Grid 3 Accent 2" w:uiPriority="69"/>
+    <w:lsdException w:name="Dark List Accent 2" w:uiPriority="70"/>
+    <w:lsdException w:name="Colorful Shading Accent 2" w:uiPriority="71"/>
+    <w:lsdException w:name="Colorful List Accent 2" w:uiPriority="72"/>
+    <w:lsdException w:name="Colorful Grid Accent 2" w:uiPriority="73"/>
+    <w:lsdException w:name="Light Shading Accent 3" w:uiPriority="60"/>
+    <w:lsdException w:name="Light List Accent 3" w:uiPriority="61"/>
+    <w:lsdException w:name="Light Grid Accent 3" w:uiPriority="62"/>
+    <w:lsdException w:name="Medium Shading 1 Accent 3" w:uiPriority="63"/>
+    <w:lsdException w:name="Medium Shading 2 Accent 3" w:uiPriority="64"/>
+    <w:lsdException w:name="Medium List 1 Accent 3" w:uiPriority="65"/>
+    <w:lsdException w:name="Medium List 2 Accent 3" w:uiPriority="66"/>
+    <w:lsdException w:name="Medium Grid 1 Accent 3" w:uiPriority="67"/>
+    <w:lsdException w:name="Medium Grid 2 Accent 3" w:uiPriority="68"/>
+    <w:lsdException w:name="Medium Grid 3 Accent 3" w:uiPriority="69"/>
+    <w:lsdException w:name="Dark List Accent 3" w:uiPriority="70"/>
+    <w:lsdException w:name="Colorful Shading Accent 3" w:uiPriority="71"/>
+    <w:lsdException w:name="Colorful List Accent 3" w:uiPriority="72"/>
+    <w:lsdException w:name="Colorful Grid Accent 3" w:uiPriority="73"/>
+    <w:lsdException w:name="Light Shading Accent 4" w:uiPriority="60"/>
+    <w:lsdException w:name="Light List Accent 4" w:uiPriority="61"/>
+    <w:lsdException w:name="Light Grid Accent 4" w:uiPriority="62"/>
+    <w:lsdException w:name="Medium Shading 1 Accent 4" w:uiPriority="63"/>
+    <w:lsdException w:name="Medium Shading 2 Accent 4" w:uiPriority="64"/>
+    <w:lsdException w:name="Medium List 1 Accent 4" w:uiPriority="65"/>
+    <w:lsdException w:name="Medium List 2 Accent 4" w:uiPriority="66"/>
+    <w:lsdException w:name="Medium Grid 1 Accent 4" w:uiPriority="67"/>
+    <w:lsdException w:name="Medium Grid 2 Accent 4" w:uiPriority="68"/>
+    <w:lsdException w:name="Medium Grid 3 Accent 4" w:uiPriority="69"/>
+    <w:lsdException w:name="Dark List Accent 4" w:uiPriority="70"/>
+    <w:lsdException w:name="Colorful Shading Accent 4" w:uiPriority="71"/>
+    <w:lsdException w:name="Colorful List Accent 4" w:uiPriority="72"/>
+    <w:lsdException w:name="Colorful Grid Accent 4" w:uiPriority="73"/>
+    <w:lsdException w:name="Light Shading Accent 5" w:uiPriority="60"/>
+    <w:lsdException w:name="Light List Accent 5" w:uiPriority="61"/>
+    <w:lsdException w:name="Light Grid Accent 5" w:uiPriority="62"/>
+    <w:lsdException w:name="Medium Shading 1 Accent 5" w:uiPriority="63"/>
+    <w:lsdException w:name="Medium Shading 2 Accent 5" w:uiPriority="64"/>
+    <w:lsdException w:name="Medium List 1 Accent 5" w:uiPriority="65"/>
+    <w:lsdException w:name="Medium List 2 Accent 5" w:uiPriority="66"/>
+    <w:lsdException w:name="Medium Grid 1 Accent 5" w:uiPriority="67"/>
+    <w:lsdException w:name="Medium Grid 2 Accent 5" w:uiPriority="68"/>
+    <w:lsdException w:name="Medium Grid 3 Accent 5" w:uiPriority="69"/>
+    <w:lsdException w:name="Dark List Accent 5" w:uiPriority="70"/>
+    <w:lsdException w:name="Colorful Shading Accent 5" w:uiPriority="71"/>
+    <w:lsdException w:name="Colorful List Accent 5" w:uiPriority="72"/>
+    <w:lsdException w:name="Colorful Grid Accent 5" w:uiPriority="73"/>
+    <w:lsdException w:name="Light Shading Accent 6" w:uiPriority="60"/>
+    <w:lsdException w:name="Light List Accent 6" w:uiPriority="61"/>
+    <w:lsdException w:name="Light Grid Accent 6" w:uiPriority="62"/>
+    <w:lsdException w:name="Medium Shading 1 Accent 6" w:uiPriority="63"/>
+    <w:lsdException w:name="Medium Shading 2 Accent 6" w:uiPriority="64"/>
+    <w:lsdException w:name="Medium List 1 Accent 6" w:uiPriority="65"/>
+    <w:lsdException w:name="Medium List 2 Accent 6" w:uiPriority="66"/>
+    <w:lsdException w:name="Medium Grid 1 Accent 6" w:uiPriority="67"/>
+    <w:lsdException w:name="Medium Grid 2 Accent 6" w:uiPriority="68"/>
+    <w:lsdException w:name="Medium Grid 3 Accent 6" w:uiPriority="69"/>
+    <w:lsdException w:name="Dark List Accent 6" w:uiPriority="70"/>
+    <w:lsdException w:name="Colorful Shading Accent 6" w:uiPriority="71"/>
+    <w:lsdException w:name="Colorful List Accent 6" w:uiPriority="72"/>
+    <w:lsdException w:name="Colorful Grid Accent 6" w:uiPriority="73"/>
+    <w:lsdException w:name="Subtle Emphasis" w:uiPriority="19" w:qFormat="1"/>
+    <w:lsdException w:name="Intense Emphasis" w:uiPriority="21" w:qFormat="1"/>
+    <w:lsdException w:name="Subtle Reference" w:uiPriority="31" w:qFormat="1"/>
+    <w:lsdException w:name="Intense Reference" w:uiPriority="32" w:qFormat="1"/>
+    <w:lsdException w:name="Book Title" w:uiPriority="33" w:qFormat="1"/>
+    <w:lsdException w:name="Bibliography" w:semiHidden="1" w:uiPriority="37" w:unhideWhenUsed="1"/>
+    <w:lsdException w:name="TOC Heading" w:semiHidden="1" w:uiPriority="39" w:unhideWhenUsed="1" w:qFormat="1"/>
+    <w:lsdException w:name="Plain Table 1" w:uiPriority="41"/>
+    <w:lsdException w:name="Plain Table 2" w:uiPriority="42"/>
+    <w:lsdException w:name="Plain Table 3" w:uiPriority="43"/>
+    <w:lsdException w:name="Plain Table 4" w:uiPriority="44"/>
+    <w:lsdException w:name="Plain Table 5" w:uiPriority="45"/>
+    <w:lsdException w:name="Grid Table Light" w:uiPriority="40"/>
+    <w:lsdException w:name="Grid Table 1 Light" w:uiPriority="46"/>
+    <w:lsdException w:name="Grid Table 2" w:uiPriority="47"/>
+    <w:lsdException w:name="Grid Table 3" w:uiPriority="48"/>
+    <w:lsdException w:name="Grid Table 4" w:uiPriority="49"/>
+    <w:lsdException w:name="Grid Table 5 Dark" w:uiPriority="50"/>
+    <w:lsdException w:name="Grid Table 6 Colorful" w:uiPriority="51"/>
+    <w:lsdException w:name="Grid Table 7 Colorful" w:uiPriority="52"/>
+    <w:lsdException w:name="Grid Table 1 Light Accent 1" w:uiPriority="46"/>
+    <w:lsdException w:name="Grid Table 2 Accent 1" w:uiPriority="47"/>
+    <w:lsdException w:name="Grid Table 3 Accent 1" w:uiPriority="48"/>
+    <w:lsdException w:name="Grid Table 4 Accent 1" w:uiPriority="49"/>
+    <w:lsdException w:name="Grid Table 5 Dark Accent 1" w:uiPriority="50"/>
+    <w:lsdException w:name="Grid Table 6 Colorful Accent 1" w:uiPriority="51"/>
+    <w:lsdException w:name="Grid Table 7 Colorful Accent 1" w:uiPriority="52"/>
+    <w:lsdException w:name="Grid Table 1 Light Accent 2" w:uiPriority="46"/>
+    <w:lsdException w:name="Grid Table 2 Accent 2" w:uiPriority="47"/>
+    <w:lsdException w:name="Grid Table 3 Accent 2" w:uiPriority="48"/>
+    <w:lsdException w:name="Grid Table 4 Accent 2" w:uiPriority="49"/>
+    <w:lsdException w:name="Grid Table 5 Dark Accent 2" w:uiPriority="50"/>
+    <w:lsdException w:name="Grid Table 6 Colorful Accent 2" w:uiPriority="51"/>
+    <w:lsdException w:name="Grid Table 7 Colorful Accent 2" w:uiPriority="52"/>
+    <w:lsdException w:name="Grid Table 1 Light Accent 3" w:uiPriority="46"/>
+    <w:lsdException w:name="Grid Table 2 Accent 3" w:uiPriority="47"/>
+    <w:lsdException w:name="Grid Table 3 Accent 3" w:uiPriority="48"/>
+    <w:lsdException w:name="Grid Table 4 Accent 3" w:uiPriority="49"/>
+    <w:lsdException w:name="Grid Table 5 Dark Accent 3" w:uiPriority="50"/>
+    <w:lsdException w:name="Grid Table 6 Colorful Accent 3" w:uiPriority="51"/>
+    <w:lsdException w:name="Grid Table 7 Colorful Accent 3" w:uiPriority="52"/>
+    <w:lsdException w:name="Grid Table 1 Light Accent 4" w:uiPriority="46"/>
+    <w:lsdException w:name="Grid Table 2 Accent 4" w:uiPriority="47"/>
+    <w:lsdException w:name="Grid Table 3 Accent 4" w:uiPriority="48"/>
+    <w:lsdException w:name="Grid Table 4 Accent 4" w:uiPriority="49"/>
+    <w:lsdException w:name="Grid Table 5 Dark Accent 4" w:uiPriority="50"/>
+    <w:lsdException w:name="Grid Table 6 Colorful Accent 4" w:uiPriority="51"/>
+    <w:lsdException w:name="Grid Table 7 Colorful Accent 4" w:uiPriority="52"/>
+    <w:lsdException w:name="Grid Table 1 Light Accent 5" w:uiPriority="46"/>
+    <w:lsdException w:name="Grid Table 2 Accent 5" w:uiPriority="47"/>
+    <w:lsdException w:name="Grid Table 3 Accent 5" w:uiPriority="48"/>
+    <w:lsdException w:name="Grid Table 4 Accent 5" w:uiPriority="49"/>
+    <w:lsdException w:name="Grid Table 5 Dark Accent 5" w:uiPriority="50"/>
+    <w:lsdException w:name="Grid Table 6 Colorful Accent 5" w:uiPriority="51"/>
+    <w:lsdException w:name="Grid Table 7 Colorful Accent 5" w:uiPriority="52"/>
+    <w:lsdException w:name="Grid Table 1 Light Accent 6" w:uiPriority="46"/>
+    <w:lsdException w:name="Grid Table 2 Accent 6" w:uiPriority="47"/>
+    <w:lsdException w:name="Grid Table 3 Accent 6" w:uiPriority="48"/>
+    <w:lsdException w:name="Grid Table 4 Accent 6" w:uiPriority="49"/>
+    <w:lsdException w:name="Grid Table 5 Dark Accent 6" w:uiPriority="50"/>
+    <w:lsdException w:name="Grid Table 6 Colorful Accent 6" w:uiPriority="51"/>
+    <w:lsdException w:name="Grid Table 7 Colorful Accent 6" w:uiPriority="52"/>
+    <w:lsdException w:name="List Table 1 Light" w:uiPriority="46"/>
+    <w:lsdException w:name="List Table 2" w:uiPriority="47"/>
+    <w:lsdException w:name="List Table 3" w:uiPriority="48"/>
+    <w:lsdException w:name="List Table 4" w:uiPriority="49"/>
+    <w:lsdException w:name="List Table 5 Dark" w:uiPriority="50"/>
+    <w:lsdException w:name="List Table 6 Colorful" w:uiPriority="51"/>
+    <w:lsdException w:name="List Table 7 Colorful" w:uiPriority="52"/>
+    <w:lsdException w:name="List Table 1 Light Accent 1" w:uiPriority="46"/>
+    <w:lsdException w:name="List Table 2 Accent 1" w:uiPriority="47"/>
+    <w:lsdException w:name="List Table 3 Accent 1" w:uiPriority="48"/>
+    <w:lsdException w:name="List Table 4 Accent 1" w:uiPriority="49"/>
+    <w:lsdException w:name="List Table 5 Dark Accent 1" w:uiPriority="50"/>
+    <w:lsdException w:name="List Table 6 Colorful Accent 1" w:uiPriority="51"/>
+    <w:lsdException w:name="List Table 7 Colorful Accent 1" w:uiPriority="52"/>
+    <w:lsdException w:name="List Table 1 Light Accent 2" w:uiPriority="46"/>
+    <w:lsdException w:name="List Table 2 Accent 2" w:uiPriority="47"/>
+    <w:lsdException w:name="List Table 3 Accent 2" w:uiPriority="48"/>
+    <w:lsdException w:name="List Table 4 Accent 2" w:uiPriority="49"/>
+    <w:lsdException w:name="List Table 5 Dark Accent 2" w:uiPriority="50"/>
+    <w:lsdException w:name="List Table 6 Colorful Accent 2" w:uiPriority="51"/>
+    <w:lsdException w:name="List Table 7 Colorful Accent 2" w:uiPriority="52"/>
+    <w:lsdException w:name="List Table 1 Light Accent 3" w:uiPriority="46"/>
+    <w:lsdException w:name="List Table 2 Accent 3" w:uiPriority="47"/>
+    <w:lsdException w:name="List Table 3 Accent 3" w:uiPriority="48"/>
+    <w:lsdException w:name="List Table 4 Accent 3" w:uiPriority="49"/>
+    <w:lsdException w:name="List Table 5 Dark Accent 3" w:uiPriority="50"/>
+    <w:lsdException w:name="List Table 6 Colorful Accent 3" w:uiPriority="51"/>
+    <w:lsdException w:name="List Table 7 Colorful Accent 3" w:uiPriority="52"/>
+    <w:lsdException w:name="List Table 1 Light Accent 4" w:uiPriority="46"/>
+    <w:lsdException w:name="List Table 2 Accent 4" w:uiPriority="47"/>
+    <w:lsdException w:name="List Table 3 Accent 4" w:uiPriority="48"/>
+    <w:lsdException w:name="List Table 4 Accent 4" w:uiPriority="49"/>
+    <w:lsdException w:name="List Table 5 Dark Accent 4" w:uiPriority="50"/>
+    <w:lsdException w:name="List Table 6 Colorful Accent 4" w:uiPriority="51"/>
+    <w:lsdException w:name="List Table 7 Colorful Accent 4" w:uiPriority="52"/>
+    <w:lsdException w:name="List Table 1 Light Accent 5" w:uiPriority="46"/>
+    <w:lsdException w:name="List Table 2 Accent 5" w:uiPriority="47"/>
+    <w:lsdException w:name="List Table 3 Accent 5" w:uiPriority="48"/>
+    <w:lsdException w:name="List Table 4 Accent 5" w:uiPriority="49"/>
+    <w:lsdException w:name="List Table 5 Dark Accent 5" w:uiPriority="50"/>
+    <w:lsdException w:name="List Table 6 Colorful Accent 5" w:uiPriority="51"/>
+    <w:lsdException w:name="List Table 7 Colorful Accent 5" w:uiPriority="52"/>
+    <w:lsdException w:name="List Table 1 Light Accent 6" w:uiPriority="46"/>
+    <w:lsdException w:name="List Table 2 Accent 6" w:uiPriority="47"/>
+    <w:lsdException w:name="List Table 3 Accent 6" w:uiPriority="48"/>
+    <w:lsdException w:name="List Table 4 Accent 6" w:uiPriority="49"/>
+    <w:lsdException w:name="List Table 5 Dark Accent 6" w:uiPriority="50"/>
+    <w:lsdException w:name="List Table 6 Colorful Accent 6" w:uiPriority="51"/>
+    <w:lsdException w:name="List Table 7 Colorful Accent 6" w:uiPriority="52"/>
   </w:latentStyles>
   <w:style w:type="paragraph" w:default="1" w:styleId="Normal">
     <w:name w:val="Normal"/>
@@ -4308,7 +4797,6 @@
     <w:uiPriority w:val="99"/>
     <w:semiHidden/>
     <w:unhideWhenUsed/>
-    <w:qFormat/>
     <w:tblPr>
       <w:tblInd w:w="0" w:type="dxa"/>
       <w:tblCellMar>
@@ -4862,11 +5350,11 @@
     <w:qFormat/>
     <w:rsid w:val="005F60BA"/>
   </w:style>
-  <w:style w:type="paragraph" w:styleId="Ttulo">
+  <w:style w:type="paragraph" w:styleId="Puesto">
     <w:name w:val="Title"/>
     <w:basedOn w:val="Normal"/>
     <w:next w:val="Normal"/>
-    <w:link w:val="TtuloCar"/>
+    <w:link w:val="PuestoCar"/>
     <w:uiPriority w:val="10"/>
     <w:qFormat/>
     <w:rsid w:val="009A3173"/>
@@ -4886,10 +5374,10 @@
       <w:szCs w:val="52"/>
     </w:rPr>
   </w:style>
-  <w:style w:type="character" w:customStyle="1" w:styleId="TtuloCar">
-    <w:name w:val="Título Car"/>
+  <w:style w:type="character" w:customStyle="1" w:styleId="PuestoCar">
+    <w:name w:val="Puesto Car"/>
     <w:basedOn w:val="Fuentedeprrafopredeter"/>
-    <w:link w:val="Ttulo"/>
+    <w:link w:val="Puesto"/>
     <w:uiPriority w:val="10"/>
     <w:rsid w:val="009A3173"/>
     <w:rPr>
@@ -4903,7 +5391,7 @@
   </w:style>
   <w:style w:type="paragraph" w:customStyle="1" w:styleId="PSI-Ttulo">
     <w:name w:val="PSI - Título"/>
-    <w:basedOn w:val="Ttulo"/>
+    <w:basedOn w:val="Puesto"/>
     <w:autoRedefine/>
     <w:qFormat/>
     <w:rsid w:val="009A3173"/>
@@ -4943,196 +5431,6 @@
       <w:ind w:left="720"/>
       <w:contextualSpacing/>
     </w:pPr>
-  </w:style>
-</w:styles>
-</file>
-
-<file path=word/stylesWithEffects.xml><?xml version="1.0" encoding="utf-8"?>
-<w:styles xmlns:wpc="http://schemas.microsoft.com/office/word/2010/wordprocessingCanvas" xmlns:mc="http://schemas.openxmlformats.org/markup-compatibility/2006" xmlns:o="urn:schemas-microsoft-com:office:office" xmlns:r="http://schemas.openxmlformats.org/officeDocument/2006/relationships" xmlns:m="http://schemas.openxmlformats.org/officeDocument/2006/math" xmlns:v="urn:schemas-microsoft-com:vml" xmlns:wp14="http://schemas.microsoft.com/office/word/2010/wordprocessingDrawing" xmlns:wp="http://schemas.openxmlformats.org/drawingml/2006/wordprocessingDrawing" xmlns:w10="urn:schemas-microsoft-com:office:word" xmlns:w="http://schemas.openxmlformats.org/wordprocessingml/2006/main" xmlns:w14="http://schemas.microsoft.com/office/word/2010/wordml" xmlns:wpg="http://schemas.microsoft.com/office/word/2010/wordprocessingGroup" xmlns:wpi="http://schemas.microsoft.com/office/word/2010/wordprocessingInk" xmlns:wne="http://schemas.microsoft.com/office/word/2006/wordml" xmlns:wps="http://schemas.microsoft.com/office/word/2010/wordprocessingShape" mc:Ignorable="w14 wp14">
-  <w:docDefaults>
-    <w:rPrDefault>
-      <w:rPr>
-        <w:rFonts w:asciiTheme="minorHAnsi" w:eastAsiaTheme="minorEastAsia" w:hAnsiTheme="minorHAnsi" w:cstheme="minorBidi"/>
-        <w:sz w:val="22"/>
-        <w:szCs w:val="22"/>
-        <w:lang w:val="es-AR" w:eastAsia="es-AR" w:bidi="ar-SA"/>
-      </w:rPr>
-    </w:rPrDefault>
-    <w:pPrDefault>
-      <w:pPr>
-        <w:spacing w:after="200" w:line="276" w:lineRule="auto"/>
-      </w:pPr>
-    </w:pPrDefault>
-  </w:docDefaults>
-  <w:latentStyles w:defLockedState="0" w:defUIPriority="99" w:defSemiHidden="1" w:defUnhideWhenUsed="1" w:defQFormat="0" w:count="267">
-    <w:lsdException w:name="Normal" w:semiHidden="0" w:uiPriority="0" w:unhideWhenUsed="0" w:qFormat="1"/>
-    <w:lsdException w:name="heading 1" w:semiHidden="0" w:uiPriority="9" w:unhideWhenUsed="0" w:qFormat="1"/>
-    <w:lsdException w:name="heading 2" w:uiPriority="9" w:qFormat="1"/>
-    <w:lsdException w:name="heading 3" w:uiPriority="9" w:qFormat="1"/>
-    <w:lsdException w:name="heading 4" w:uiPriority="9" w:qFormat="1"/>
-    <w:lsdException w:name="heading 5" w:uiPriority="9" w:qFormat="1"/>
-    <w:lsdException w:name="heading 6" w:uiPriority="9" w:qFormat="1"/>
-    <w:lsdException w:name="heading 7" w:uiPriority="9" w:qFormat="1"/>
-    <w:lsdException w:name="heading 8" w:uiPriority="9" w:qFormat="1"/>
-    <w:lsdException w:name="heading 9" w:uiPriority="9" w:qFormat="1"/>
-    <w:lsdException w:name="toc 1" w:uiPriority="39"/>
-    <w:lsdException w:name="toc 2" w:uiPriority="39"/>
-    <w:lsdException w:name="toc 3" w:uiPriority="39"/>
-    <w:lsdException w:name="toc 4" w:uiPriority="39"/>
-    <w:lsdException w:name="toc 5" w:uiPriority="39"/>
-    <w:lsdException w:name="toc 6" w:uiPriority="39"/>
-    <w:lsdException w:name="toc 7" w:uiPriority="39"/>
-    <w:lsdException w:name="toc 8" w:uiPriority="39"/>
-    <w:lsdException w:name="toc 9" w:uiPriority="39"/>
-    <w:lsdException w:name="caption" w:uiPriority="35" w:qFormat="1"/>
-    <w:lsdException w:name="Title" w:semiHidden="0" w:uiPriority="10" w:unhideWhenUsed="0" w:qFormat="1"/>
-    <w:lsdException w:name="Default Paragraph Font" w:uiPriority="1"/>
-    <w:lsdException w:name="Subtitle" w:semiHidden="0" w:uiPriority="11" w:unhideWhenUsed="0" w:qFormat="1"/>
-    <w:lsdException w:name="Strong" w:semiHidden="0" w:uiPriority="22" w:unhideWhenUsed="0" w:qFormat="1"/>
-    <w:lsdException w:name="Emphasis" w:semiHidden="0" w:uiPriority="20" w:unhideWhenUsed="0" w:qFormat="1"/>
-    <w:lsdException w:name="Table Grid" w:semiHidden="0" w:uiPriority="59" w:unhideWhenUsed="0"/>
-    <w:lsdException w:name="Placeholder Text" w:unhideWhenUsed="0"/>
-    <w:lsdException w:name="No Spacing" w:semiHidden="0" w:uiPriority="1" w:unhideWhenUsed="0" w:qFormat="1"/>
-    <w:lsdException w:name="Light Shading" w:semiHidden="0" w:uiPriority="60" w:unhideWhenUsed="0"/>
-    <w:lsdException w:name="Light List" w:semiHidden="0" w:uiPriority="61" w:unhideWhenUsed="0"/>
-    <w:lsdException w:name="Light Grid" w:semiHidden="0" w:uiPriority="62" w:unhideWhenUsed="0"/>
-    <w:lsdException w:name="Medium Shading 1" w:semiHidden="0" w:uiPriority="63" w:unhideWhenUsed="0"/>
-    <w:lsdException w:name="Medium Shading 2" w:semiHidden="0" w:uiPriority="64" w:unhideWhenUsed="0"/>
-    <w:lsdException w:name="Medium List 1" w:semiHidden="0" w:uiPriority="65" w:unhideWhenUsed="0"/>
-    <w:lsdException w:name="Medium List 2" w:semiHidden="0" w:uiPriority="66" w:unhideWhenUsed="0"/>
-    <w:lsdException w:name="Medium Grid 1" w:semiHidden="0" w:uiPriority="67" w:unhideWhenUsed="0"/>
-    <w:lsdException w:name="Medium Grid 2" w:semiHidden="0" w:uiPriority="68" w:unhideWhenUsed="0"/>
-    <w:lsdException w:name="Medium Grid 3" w:semiHidden="0" w:uiPriority="69" w:unhideWhenUsed="0"/>
-    <w:lsdException w:name="Dark List" w:semiHidden="0" w:uiPriority="70" w:unhideWhenUsed="0"/>
-    <w:lsdException w:name="Colorful Shading" w:semiHidden="0" w:uiPriority="71" w:unhideWhenUsed="0"/>
-    <w:lsdException w:name="Colorful List" w:semiHidden="0" w:uiPriority="72" w:unhideWhenUsed="0"/>
-    <w:lsdException w:name="Colorful Grid" w:semiHidden="0" w:uiPriority="73" w:unhideWhenUsed="0"/>
-    <w:lsdException w:name="Light Shading Accent 1" w:semiHidden="0" w:uiPriority="60" w:unhideWhenUsed="0"/>
-    <w:lsdException w:name="Light List Accent 1" w:semiHidden="0" w:uiPriority="61" w:unhideWhenUsed="0"/>
-    <w:lsdException w:name="Light Grid Accent 1" w:semiHidden="0" w:uiPriority="62" w:unhideWhenUsed="0"/>
-    <w:lsdException w:name="Medium Shading 1 Accent 1" w:semiHidden="0" w:uiPriority="63" w:unhideWhenUsed="0"/>
-    <w:lsdException w:name="Medium Shading 2 Accent 1" w:semiHidden="0" w:uiPriority="64" w:unhideWhenUsed="0"/>
-    <w:lsdException w:name="Medium List 1 Accent 1" w:semiHidden="0" w:uiPriority="65" w:unhideWhenUsed="0"/>
-    <w:lsdException w:name="Revision" w:unhideWhenUsed="0"/>
-    <w:lsdException w:name="List Paragraph" w:semiHidden="0" w:uiPriority="34" w:unhideWhenUsed="0" w:qFormat="1"/>
-    <w:lsdException w:name="Quote" w:semiHidden="0" w:uiPriority="29" w:unhideWhenUsed="0" w:qFormat="1"/>
-    <w:lsdException w:name="Intense Quote" w:semiHidden="0" w:uiPriority="30" w:unhideWhenUsed="0" w:qFormat="1"/>
-    <w:lsdException w:name="Medium List 2 Accent 1" w:semiHidden="0" w:uiPriority="66" w:unhideWhenUsed="0"/>
-    <w:lsdException w:name="Medium Grid 1 Accent 1" w:semiHidden="0" w:uiPriority="67" w:unhideWhenUsed="0"/>
-    <w:lsdException w:name="Medium Grid 2 Accent 1" w:semiHidden="0" w:uiPriority="68" w:unhideWhenUsed="0"/>
-    <w:lsdException w:name="Medium Grid 3 Accent 1" w:semiHidden="0" w:uiPriority="69" w:unhideWhenUsed="0"/>
-    <w:lsdException w:name="Dark List Accent 1" w:semiHidden="0" w:uiPriority="70" w:unhideWhenUsed="0"/>
-    <w:lsdException w:name="Colorful Shading Accent 1" w:semiHidden="0" w:uiPriority="71" w:unhideWhenUsed="0"/>
-    <w:lsdException w:name="Colorful List Accent 1" w:semiHidden="0" w:uiPriority="72" w:unhideWhenUsed="0"/>
-    <w:lsdException w:name="Colorful Grid Accent 1" w:semiHidden="0" w:uiPriority="73" w:unhideWhenUsed="0"/>
-    <w:lsdException w:name="Light Shading Accent 2" w:semiHidden="0" w:uiPriority="60" w:unhideWhenUsed="0"/>
-    <w:lsdException w:name="Light List Accent 2" w:semiHidden="0" w:uiPriority="61" w:unhideWhenUsed="0"/>
-    <w:lsdException w:name="Light Grid Accent 2" w:semiHidden="0" w:uiPriority="62" w:unhideWhenUsed="0"/>
-    <w:lsdException w:name="Medium Shading 1 Accent 2" w:semiHidden="0" w:uiPriority="63" w:unhideWhenUsed="0"/>
-    <w:lsdException w:name="Medium Shading 2 Accent 2" w:semiHidden="0" w:uiPriority="64" w:unhideWhenUsed="0"/>
-    <w:lsdException w:name="Medium List 1 Accent 2" w:semiHidden="0" w:uiPriority="65" w:unhideWhenUsed="0"/>
-    <w:lsdException w:name="Medium List 2 Accent 2" w:semiHidden="0" w:uiPriority="66" w:unhideWhenUsed="0"/>
-    <w:lsdException w:name="Medium Grid 1 Accent 2" w:semiHidden="0" w:uiPriority="67" w:unhideWhenUsed="0"/>
-    <w:lsdException w:name="Medium Grid 2 Accent 2" w:semiHidden="0" w:uiPriority="68" w:unhideWhenUsed="0"/>
-    <w:lsdException w:name="Medium Grid 3 Accent 2" w:semiHidden="0" w:uiPriority="69" w:unhideWhenUsed="0"/>
-    <w:lsdException w:name="Dark List Accent 2" w:semiHidden="0" w:uiPriority="70" w:unhideWhenUsed="0"/>
-    <w:lsdException w:name="Colorful Shading Accent 2" w:semiHidden="0" w:uiPriority="71" w:unhideWhenUsed="0"/>
-    <w:lsdException w:name="Colorful List Accent 2" w:semiHidden="0" w:uiPriority="72" w:unhideWhenUsed="0"/>
-    <w:lsdException w:name="Colorful Grid Accent 2" w:semiHidden="0" w:uiPriority="73" w:unhideWhenUsed="0"/>
-    <w:lsdException w:name="Light Shading Accent 3" w:semiHidden="0" w:uiPriority="60" w:unhideWhenUsed="0"/>
-    <w:lsdException w:name="Light List Accent 3" w:semiHidden="0" w:uiPriority="61" w:unhideWhenUsed="0"/>
-    <w:lsdException w:name="Light Grid Accent 3" w:semiHidden="0" w:uiPriority="62" w:unhideWhenUsed="0"/>
-    <w:lsdException w:name="Medium Shading 1 Accent 3" w:semiHidden="0" w:uiPriority="63" w:unhideWhenUsed="0"/>
-    <w:lsdException w:name="Medium Shading 2 Accent 3" w:semiHidden="0" w:uiPriority="64" w:unhideWhenUsed="0"/>
-    <w:lsdException w:name="Medium List 1 Accent 3" w:semiHidden="0" w:uiPriority="65" w:unhideWhenUsed="0"/>
-    <w:lsdException w:name="Medium List 2 Accent 3" w:semiHidden="0" w:uiPriority="66" w:unhideWhenUsed="0"/>
-    <w:lsdException w:name="Medium Grid 1 Accent 3" w:semiHidden="0" w:uiPriority="67" w:unhideWhenUsed="0"/>
-    <w:lsdException w:name="Medium Grid 2 Accent 3" w:semiHidden="0" w:uiPriority="68" w:unhideWhenUsed="0"/>
-    <w:lsdException w:name="Medium Grid 3 Accent 3" w:semiHidden="0" w:uiPriority="69" w:unhideWhenUsed="0"/>
-    <w:lsdException w:name="Dark List Accent 3" w:semiHidden="0" w:uiPriority="70" w:unhideWhenUsed="0"/>
-    <w:lsdException w:name="Colorful Shading Accent 3" w:semiHidden="0" w:uiPriority="71" w:unhideWhenUsed="0"/>
-    <w:lsdException w:name="Colorful List Accent 3" w:semiHidden="0" w:uiPriority="72" w:unhideWhenUsed="0"/>
-    <w:lsdException w:name="Colorful Grid Accent 3" w:semiHidden="0" w:uiPriority="73" w:unhideWhenUsed="0"/>
-    <w:lsdException w:name="Light Shading Accent 4" w:semiHidden="0" w:uiPriority="60" w:unhideWhenUsed="0"/>
-    <w:lsdException w:name="Light List Accent 4" w:semiHidden="0" w:uiPriority="61" w:unhideWhenUsed="0"/>
-    <w:lsdException w:name="Light Grid Accent 4" w:semiHidden="0" w:uiPriority="62" w:unhideWhenUsed="0"/>
-    <w:lsdException w:name="Medium Shading 1 Accent 4" w:semiHidden="0" w:uiPriority="63" w:unhideWhenUsed="0"/>
-    <w:lsdException w:name="Medium Shading 2 Accent 4" w:semiHidden="0" w:uiPriority="64" w:unhideWhenUsed="0"/>
-    <w:lsdException w:name="Medium List 1 Accent 4" w:semiHidden="0" w:uiPriority="65" w:unhideWhenUsed="0"/>
-    <w:lsdException w:name="Medium List 2 Accent 4" w:semiHidden="0" w:uiPriority="66" w:unhideWhenUsed="0"/>
-    <w:lsdException w:name="Medium Grid 1 Accent 4" w:semiHidden="0" w:uiPriority="67" w:unhideWhenUsed="0"/>
-    <w:lsdException w:name="Medium Grid 2 Accent 4" w:semiHidden="0" w:uiPriority="68" w:unhideWhenUsed="0"/>
-    <w:lsdException w:name="Medium Grid 3 Accent 4" w:semiHidden="0" w:uiPriority="69" w:unhideWhenUsed="0"/>
-    <w:lsdException w:name="Dark List Accent 4" w:semiHidden="0" w:uiPriority="70" w:unhideWhenUsed="0"/>
-    <w:lsdException w:name="Colorful Shading Accent 4" w:semiHidden="0" w:uiPriority="71" w:unhideWhenUsed="0"/>
-    <w:lsdException w:name="Colorful List Accent 4" w:semiHidden="0" w:uiPriority="72" w:unhideWhenUsed="0"/>
-    <w:lsdException w:name="Colorful Grid Accent 4" w:semiHidden="0" w:uiPriority="73" w:unhideWhenUsed="0"/>
-    <w:lsdException w:name="Light Shading Accent 5" w:semiHidden="0" w:uiPriority="60" w:unhideWhenUsed="0"/>
-    <w:lsdException w:name="Light List Accent 5" w:semiHidden="0" w:uiPriority="61" w:unhideWhenUsed="0"/>
-    <w:lsdException w:name="Light Grid Accent 5" w:semiHidden="0" w:uiPriority="62" w:unhideWhenUsed="0"/>
-    <w:lsdException w:name="Medium Shading 1 Accent 5" w:semiHidden="0" w:uiPriority="63" w:unhideWhenUsed="0"/>
-    <w:lsdException w:name="Medium Shading 2 Accent 5" w:semiHidden="0" w:uiPriority="64" w:unhideWhenUsed="0"/>
-    <w:lsdException w:name="Medium List 1 Accent 5" w:semiHidden="0" w:uiPriority="65" w:unhideWhenUsed="0"/>
-    <w:lsdException w:name="Medium List 2 Accent 5" w:semiHidden="0" w:uiPriority="66" w:unhideWhenUsed="0"/>
-    <w:lsdException w:name="Medium Grid 1 Accent 5" w:semiHidden="0" w:uiPriority="67" w:unhideWhenUsed="0"/>
-    <w:lsdException w:name="Medium Grid 2 Accent 5" w:semiHidden="0" w:uiPriority="68" w:unhideWhenUsed="0"/>
-    <w:lsdException w:name="Medium Grid 3 Accent 5" w:semiHidden="0" w:uiPriority="69" w:unhideWhenUsed="0"/>
-    <w:lsdException w:name="Dark List Accent 5" w:semiHidden="0" w:uiPriority="70" w:unhideWhenUsed="0"/>
-    <w:lsdException w:name="Colorful Shading Accent 5" w:semiHidden="0" w:uiPriority="71" w:unhideWhenUsed="0"/>
-    <w:lsdException w:name="Colorful List Accent 5" w:semiHidden="0" w:uiPriority="72" w:unhideWhenUsed="0"/>
-    <w:lsdException w:name="Colorful Grid Accent 5" w:semiHidden="0" w:uiPriority="73" w:unhideWhenUsed="0"/>
-    <w:lsdException w:name="Light Shading Accent 6" w:semiHidden="0" w:uiPriority="60" w:unhideWhenUsed="0"/>
-    <w:lsdException w:name="Light List Accent 6" w:semiHidden="0" w:uiPriority="61" w:unhideWhenUsed="0"/>
-    <w:lsdException w:name="Light Grid Accent 6" w:semiHidden="0" w:uiPriority="62" w:unhideWhenUsed="0"/>
-    <w:lsdException w:name="Medium Shading 1 Accent 6" w:semiHidden="0" w:uiPriority="63" w:unhideWhenUsed="0"/>
-    <w:lsdException w:name="Medium Shading 2 Accent 6" w:semiHidden="0" w:uiPriority="64" w:unhideWhenUsed="0"/>
-    <w:lsdException w:name="Medium List 1 Accent 6" w:semiHidden="0" w:uiPriority="65" w:unhideWhenUsed="0"/>
-    <w:lsdException w:name="Medium List 2 Accent 6" w:semiHidden="0" w:uiPriority="66" w:unhideWhenUsed="0"/>
-    <w:lsdException w:name="Medium Grid 1 Accent 6" w:semiHidden="0" w:uiPriority="67" w:unhideWhenUsed="0"/>
-    <w:lsdException w:name="Medium Grid 2 Accent 6" w:semiHidden="0" w:uiPriority="68" w:unhideWhenUsed="0"/>
-    <w:lsdException w:name="Medium Grid 3 Accent 6" w:semiHidden="0" w:uiPriority="69" w:unhideWhenUsed="0"/>
-    <w:lsdException w:name="Dark List Accent 6" w:semiHidden="0" w:uiPriority="70" w:unhideWhenUsed="0"/>
-    <w:lsdException w:name="Colorful Shading Accent 6" w:semiHidden="0" w:uiPriority="71" w:unhideWhenUsed="0"/>
-    <w:lsdException w:name="Colorful List Accent 6" w:semiHidden="0" w:uiPriority="72" w:unhideWhenUsed="0"/>
-    <w:lsdException w:name="Colorful Grid Accent 6" w:semiHidden="0" w:uiPriority="73" w:unhideWhenUsed="0"/>
-    <w:lsdException w:name="Subtle Emphasis" w:semiHidden="0" w:uiPriority="19" w:unhideWhenUsed="0" w:qFormat="1"/>
-    <w:lsdException w:name="Intense Emphasis" w:semiHidden="0" w:uiPriority="21" w:unhideWhenUsed="0" w:qFormat="1"/>
-    <w:lsdException w:name="Subtle Reference" w:semiHidden="0" w:uiPriority="31" w:unhideWhenUsed="0" w:qFormat="1"/>
-    <w:lsdException w:name="Intense Reference" w:semiHidden="0" w:uiPriority="32" w:unhideWhenUsed="0" w:qFormat="1"/>
-    <w:lsdException w:name="Book Title" w:semiHidden="0" w:uiPriority="33" w:unhideWhenUsed="0" w:qFormat="1"/>
-    <w:lsdException w:name="Bibliography" w:uiPriority="37"/>
-    <w:lsdException w:name="TOC Heading" w:uiPriority="39" w:qFormat="1"/>
-  </w:latentStyles>
-  <w:style w:type="paragraph" w:default="1" w:styleId="Normal">
-    <w:name w:val="Normal"/>
-    <w:qFormat/>
-  </w:style>
-  <w:style w:type="character" w:default="1" w:styleId="Fuentedeprrafopredeter">
-    <w:name w:val="Default Paragraph Font"/>
-    <w:uiPriority w:val="1"/>
-    <w:semiHidden/>
-    <w:unhideWhenUsed/>
-  </w:style>
-  <w:style w:type="table" w:default="1" w:styleId="Tablanormal">
-    <w:name w:val="Normal Table"/>
-    <w:uiPriority w:val="99"/>
-    <w:semiHidden/>
-    <w:unhideWhenUsed/>
-    <w:tblPr>
-      <w:tblInd w:w="0" w:type="dxa"/>
-      <w:tblCellMar>
-        <w:top w:w="0" w:type="dxa"/>
-        <w:left w:w="108" w:type="dxa"/>
-        <w:bottom w:w="0" w:type="dxa"/>
-        <w:right w:w="108" w:type="dxa"/>
-      </w:tblCellMar>
-    </w:tblPr>
-  </w:style>
-  <w:style w:type="numbering" w:default="1" w:styleId="Sinlista">
-    <w:name w:val="No List"/>
-    <w:uiPriority w:val="99"/>
-    <w:semiHidden/>
-    <w:unhideWhenUsed/>
   </w:style>
 </w:styles>
 </file>
@@ -5444,7 +5742,7 @@
 </file>
 
 <file path=customXml/itemProps2.xml><?xml version="1.0" encoding="utf-8"?>
-<ds:datastoreItem xmlns:ds="http://schemas.openxmlformats.org/officeDocument/2006/customXml" ds:itemID="{E0FC0D81-6918-4BB4-8A18-E5C45FF45928}">
+<ds:datastoreItem xmlns:ds="http://schemas.openxmlformats.org/officeDocument/2006/customXml" ds:itemID="{D7917E55-712B-4439-9EA4-3ED73567B3F0}">
   <ds:schemaRefs>
     <ds:schemaRef ds:uri="http://schemas.openxmlformats.org/officeDocument/2006/bibliography"/>
   </ds:schemaRefs>

</xml_diff>

<commit_message>
Actualización del CU06 - Modificar horario de cursada según presentación con docentes el 01/11
</commit_message>
<xml_diff>
--- a/03. Analisis y diseño/02. Casos de uso/02. Casos de uso/CU06 - Modificar horario de cursada.docx
+++ b/03. Analisis y diseño/02. Casos de uso/02. Casos de uso/CU06 - Modificar horario de cursada.docx
@@ -606,7 +606,7 @@
               <w:noProof/>
               <w:sz w:val="22"/>
               <w:szCs w:val="22"/>
-              <w:lang w:eastAsia="es-ES"/>
+              <w:lang w:val="es-AR" w:eastAsia="es-AR"/>
             </w:rPr>
           </w:pPr>
           <w:r>
@@ -618,7 +618,7 @@
           <w:r>
             <w:fldChar w:fldCharType="separate"/>
           </w:r>
-          <w:hyperlink w:anchor="_Toc257615429" w:history="1">
+          <w:hyperlink w:anchor="_Toc524094265" w:history="1">
             <w:r>
               <w:rPr>
                 <w:rStyle w:val="Hipervnculo"/>
@@ -645,7 +645,7 @@
                 <w:noProof/>
                 <w:webHidden/>
               </w:rPr>
-              <w:instrText xml:space="preserve"> PAGEREF _Toc257615429 \h </w:instrText>
+              <w:instrText xml:space="preserve"> PAGEREF _Toc524094265 \h </w:instrText>
             </w:r>
             <w:r>
               <w:rPr>
@@ -686,10 +686,10 @@
               <w:noProof/>
               <w:sz w:val="22"/>
               <w:szCs w:val="22"/>
-              <w:lang w:eastAsia="es-ES"/>
+              <w:lang w:val="es-AR" w:eastAsia="es-AR"/>
             </w:rPr>
           </w:pPr>
-          <w:hyperlink w:anchor="_Toc257615430" w:history="1">
+          <w:hyperlink w:anchor="_Toc524094266" w:history="1">
             <w:r>
               <w:rPr>
                 <w:rStyle w:val="Hipervnculo"/>
@@ -716,7 +716,7 @@
                 <w:noProof/>
                 <w:webHidden/>
               </w:rPr>
-              <w:instrText xml:space="preserve"> PAGEREF _Toc257615430 \h </w:instrText>
+              <w:instrText xml:space="preserve"> PAGEREF _Toc524094266 \h </w:instrText>
             </w:r>
             <w:r>
               <w:rPr>
@@ -757,10 +757,10 @@
               <w:noProof/>
               <w:sz w:val="22"/>
               <w:szCs w:val="22"/>
-              <w:lang w:eastAsia="es-ES"/>
+              <w:lang w:val="es-AR" w:eastAsia="es-AR"/>
             </w:rPr>
           </w:pPr>
-          <w:hyperlink w:anchor="_Toc257615431" w:history="1">
+          <w:hyperlink w:anchor="_Toc524094267" w:history="1">
             <w:r>
               <w:rPr>
                 <w:rStyle w:val="Hipervnculo"/>
@@ -787,7 +787,7 @@
                 <w:noProof/>
                 <w:webHidden/>
               </w:rPr>
-              <w:instrText xml:space="preserve"> PAGEREF _Toc257615431 \h </w:instrText>
+              <w:instrText xml:space="preserve"> PAGEREF _Toc524094267 \h </w:instrText>
             </w:r>
             <w:r>
               <w:rPr>
@@ -828,10 +828,10 @@
               <w:noProof/>
               <w:sz w:val="22"/>
               <w:szCs w:val="22"/>
-              <w:lang w:eastAsia="es-ES"/>
+              <w:lang w:val="es-AR" w:eastAsia="es-AR"/>
             </w:rPr>
           </w:pPr>
-          <w:hyperlink w:anchor="_Toc257615432" w:history="1">
+          <w:hyperlink w:anchor="_Toc524094268" w:history="1">
             <w:r>
               <w:rPr>
                 <w:rStyle w:val="Hipervnculo"/>
@@ -858,7 +858,7 @@
                 <w:noProof/>
                 <w:webHidden/>
               </w:rPr>
-              <w:instrText xml:space="preserve"> PAGEREF _Toc257615432 \h </w:instrText>
+              <w:instrText xml:space="preserve"> PAGEREF _Toc524094268 \h </w:instrText>
             </w:r>
             <w:r>
               <w:rPr>
@@ -899,10 +899,10 @@
               <w:noProof/>
               <w:sz w:val="22"/>
               <w:szCs w:val="22"/>
-              <w:lang w:eastAsia="es-ES"/>
+              <w:lang w:val="es-AR" w:eastAsia="es-AR"/>
             </w:rPr>
           </w:pPr>
-          <w:hyperlink w:anchor="_Toc257615433" w:history="1">
+          <w:hyperlink w:anchor="_Toc524094269" w:history="1">
             <w:r>
               <w:rPr>
                 <w:rStyle w:val="Hipervnculo"/>
@@ -929,7 +929,7 @@
                 <w:noProof/>
                 <w:webHidden/>
               </w:rPr>
-              <w:instrText xml:space="preserve"> PAGEREF _Toc257615433 \h </w:instrText>
+              <w:instrText xml:space="preserve"> PAGEREF _Toc524094269 \h </w:instrText>
             </w:r>
             <w:r>
               <w:rPr>
@@ -949,7 +949,7 @@
                 <w:noProof/>
                 <w:webHidden/>
               </w:rPr>
-              <w:t>4</w:t>
+              <w:t>5</w:t>
             </w:r>
             <w:r>
               <w:rPr>
@@ -970,10 +970,10 @@
               <w:noProof/>
               <w:sz w:val="22"/>
               <w:szCs w:val="22"/>
-              <w:lang w:eastAsia="es-ES"/>
+              <w:lang w:val="es-AR" w:eastAsia="es-AR"/>
             </w:rPr>
           </w:pPr>
-          <w:hyperlink w:anchor="_Toc257615434" w:history="1">
+          <w:hyperlink w:anchor="_Toc524094270" w:history="1">
             <w:r>
               <w:rPr>
                 <w:rStyle w:val="Hipervnculo"/>
@@ -1000,7 +1000,7 @@
                 <w:noProof/>
                 <w:webHidden/>
               </w:rPr>
-              <w:instrText xml:space="preserve"> PAGEREF _Toc257615434 \h </w:instrText>
+              <w:instrText xml:space="preserve"> PAGEREF _Toc524094270 \h </w:instrText>
             </w:r>
             <w:r>
               <w:rPr>
@@ -1020,7 +1020,7 @@
                 <w:noProof/>
                 <w:webHidden/>
               </w:rPr>
-              <w:t>4</w:t>
+              <w:t>5</w:t>
             </w:r>
             <w:r>
               <w:rPr>
@@ -1041,10 +1041,10 @@
               <w:noProof/>
               <w:sz w:val="22"/>
               <w:szCs w:val="22"/>
-              <w:lang w:eastAsia="es-ES"/>
+              <w:lang w:val="es-AR" w:eastAsia="es-AR"/>
             </w:rPr>
           </w:pPr>
-          <w:hyperlink w:anchor="_Toc257615435" w:history="1">
+          <w:hyperlink w:anchor="_Toc524094271" w:history="1">
             <w:r>
               <w:rPr>
                 <w:rStyle w:val="Hipervnculo"/>
@@ -1071,7 +1071,7 @@
                 <w:noProof/>
                 <w:webHidden/>
               </w:rPr>
-              <w:instrText xml:space="preserve"> PAGEREF _Toc257615435 \h </w:instrText>
+              <w:instrText xml:space="preserve"> PAGEREF _Toc524094271 \h </w:instrText>
             </w:r>
             <w:r>
               <w:rPr>
@@ -1091,7 +1091,7 @@
                 <w:noProof/>
                 <w:webHidden/>
               </w:rPr>
-              <w:t>4</w:t>
+              <w:t>6</w:t>
             </w:r>
             <w:r>
               <w:rPr>
@@ -1112,10 +1112,10 @@
               <w:noProof/>
               <w:sz w:val="22"/>
               <w:szCs w:val="22"/>
-              <w:lang w:eastAsia="es-ES"/>
+              <w:lang w:val="es-AR" w:eastAsia="es-AR"/>
             </w:rPr>
           </w:pPr>
-          <w:hyperlink w:anchor="_Toc257615436" w:history="1">
+          <w:hyperlink w:anchor="_Toc524094272" w:history="1">
             <w:r>
               <w:rPr>
                 <w:rStyle w:val="Hipervnculo"/>
@@ -1142,7 +1142,7 @@
                 <w:noProof/>
                 <w:webHidden/>
               </w:rPr>
-              <w:instrText xml:space="preserve"> PAGEREF _Toc257615436 \h </w:instrText>
+              <w:instrText xml:space="preserve"> PAGEREF _Toc524094272 \h </w:instrText>
             </w:r>
             <w:r>
               <w:rPr>
@@ -1162,7 +1162,7 @@
                 <w:noProof/>
                 <w:webHidden/>
               </w:rPr>
-              <w:t>5</w:t>
+              <w:t>6</w:t>
             </w:r>
             <w:r>
               <w:rPr>
@@ -1183,10 +1183,10 @@
               <w:noProof/>
               <w:sz w:val="22"/>
               <w:szCs w:val="22"/>
-              <w:lang w:eastAsia="es-ES"/>
+              <w:lang w:val="es-AR" w:eastAsia="es-AR"/>
             </w:rPr>
           </w:pPr>
-          <w:hyperlink w:anchor="_Toc257615437" w:history="1">
+          <w:hyperlink w:anchor="_Toc524094273" w:history="1">
             <w:r>
               <w:rPr>
                 <w:rStyle w:val="Hipervnculo"/>
@@ -1213,7 +1213,7 @@
                 <w:noProof/>
                 <w:webHidden/>
               </w:rPr>
-              <w:instrText xml:space="preserve"> PAGEREF _Toc257615437 \h </w:instrText>
+              <w:instrText xml:space="preserve"> PAGEREF _Toc524094273 \h </w:instrText>
             </w:r>
             <w:r>
               <w:rPr>
@@ -1233,7 +1233,7 @@
                 <w:noProof/>
                 <w:webHidden/>
               </w:rPr>
-              <w:t>5</w:t>
+              <w:t>6</w:t>
             </w:r>
             <w:r>
               <w:rPr>
@@ -1254,10 +1254,10 @@
               <w:noProof/>
               <w:sz w:val="22"/>
               <w:szCs w:val="22"/>
-              <w:lang w:eastAsia="es-ES"/>
+              <w:lang w:val="es-AR" w:eastAsia="es-AR"/>
             </w:rPr>
           </w:pPr>
-          <w:hyperlink w:anchor="_Toc257615438" w:history="1">
+          <w:hyperlink w:anchor="_Toc524094274" w:history="1">
             <w:r>
               <w:rPr>
                 <w:rStyle w:val="Hipervnculo"/>
@@ -1284,7 +1284,7 @@
                 <w:noProof/>
                 <w:webHidden/>
               </w:rPr>
-              <w:instrText xml:space="preserve"> PAGEREF _Toc257615438 \h </w:instrText>
+              <w:instrText xml:space="preserve"> PAGEREF _Toc524094274 \h </w:instrText>
             </w:r>
             <w:r>
               <w:rPr>
@@ -1304,7 +1304,7 @@
                 <w:noProof/>
                 <w:webHidden/>
               </w:rPr>
-              <w:t>5</w:t>
+              <w:t>7</w:t>
             </w:r>
             <w:r>
               <w:rPr>
@@ -1325,16 +1325,16 @@
               <w:noProof/>
               <w:sz w:val="22"/>
               <w:szCs w:val="22"/>
-              <w:lang w:eastAsia="es-ES"/>
+              <w:lang w:val="es-AR" w:eastAsia="es-AR"/>
             </w:rPr>
           </w:pPr>
-          <w:hyperlink w:anchor="_Toc257615439" w:history="1">
+          <w:hyperlink w:anchor="_Toc524094275" w:history="1">
             <w:r>
               <w:rPr>
                 <w:rStyle w:val="Hipervnculo"/>
                 <w:noProof/>
               </w:rPr>
-              <w:t>Diagrama de Estados</w:t>
+              <w:t>Interfaces de Usuario</w:t>
             </w:r>
             <w:r>
               <w:rPr>
@@ -1355,7 +1355,7 @@
                 <w:noProof/>
                 <w:webHidden/>
               </w:rPr>
-              <w:instrText xml:space="preserve"> PAGEREF _Toc257615439 \h </w:instrText>
+              <w:instrText xml:space="preserve"> PAGEREF _Toc524094275 \h </w:instrText>
             </w:r>
             <w:r>
               <w:rPr>
@@ -1375,7 +1375,7 @@
                 <w:noProof/>
                 <w:webHidden/>
               </w:rPr>
-              <w:t>5</w:t>
+              <w:t>7</w:t>
             </w:r>
             <w:r>
               <w:rPr>
@@ -1433,7 +1433,7 @@
       </w:pPr>
       <w:bookmarkStart w:id="0" w:name="_Toc228206475"/>
       <w:bookmarkStart w:id="1" w:name="_Toc234686580"/>
-      <w:bookmarkStart w:id="2" w:name="_Toc257615429"/>
+      <w:bookmarkStart w:id="2" w:name="_Toc524094265"/>
       <w:r>
         <w:t>Descripción</w:t>
       </w:r>
@@ -1452,7 +1452,21 @@
         <w:t>modificar los horarios de cursada.</w:t>
       </w:r>
       <w:r>
-        <w:t xml:space="preserve"> Cuando se realiza la modificación de un horario de cursada se debe almacenar la fecha actual para permitir a la aplicación Tempus mostrar las actualizaciones en caso que corresponda. </w:t>
+        <w:t xml:space="preserve"> </w:t>
+      </w:r>
+      <w:r>
+        <w:t xml:space="preserve">Se puede modificar la información básica de la asignatura como el nombre y el año al que pertenece en la carrera. </w:t>
+      </w:r>
+    </w:p>
+    <w:p>
+      <w:pPr>
+        <w:jc w:val="both"/>
+      </w:pPr>
+      <w:r>
+        <w:t>Además se puede modificar los horarios de clase (crear uno nuevo para un día determinado, borrar una clase de un día determinado, modificar una clase de un día determinado). En este caso, c</w:t>
+      </w:r>
+      <w:r>
+        <w:t xml:space="preserve">uando se realiza la modificación de un horario de cursada se debe almacenar la fecha actual para permitir a la aplicación Tempus mostrar las actualizaciones en caso que corresponda. </w:t>
       </w:r>
     </w:p>
     <w:p>
@@ -1461,7 +1475,7 @@
       </w:pPr>
       <w:bookmarkStart w:id="3" w:name="_Toc228206476"/>
       <w:bookmarkStart w:id="4" w:name="_Toc234686581"/>
-      <w:bookmarkStart w:id="5" w:name="_Toc257615430"/>
+      <w:bookmarkStart w:id="5" w:name="_Toc524094266"/>
       <w:r>
         <w:t>Actores del CU</w:t>
       </w:r>
@@ -1526,7 +1540,7 @@
       </w:pPr>
       <w:bookmarkStart w:id="6" w:name="_Toc228206477"/>
       <w:bookmarkStart w:id="7" w:name="_Toc234686582"/>
-      <w:bookmarkStart w:id="8" w:name="_Toc257615431"/>
+      <w:bookmarkStart w:id="8" w:name="_Toc524094267"/>
       <w:r>
         <w:t>Precondiciones</w:t>
       </w:r>
@@ -1580,7 +1594,7 @@
       </w:pPr>
       <w:bookmarkStart w:id="9" w:name="_Toc228206478"/>
       <w:bookmarkStart w:id="10" w:name="_Toc234686583"/>
-      <w:bookmarkStart w:id="11" w:name="_Toc257615432"/>
+      <w:bookmarkStart w:id="11" w:name="_Toc524094268"/>
       <w:r>
         <w:t>Flujo de Eventos Normal</w:t>
       </w:r>
@@ -1695,28 +1709,173 @@
         <w:jc w:val="both"/>
       </w:pPr>
       <w:r>
-        <w:t>La Pantalla Modificar Cursada se despliega. Esta pantalla contiene el día (desplegable), hora de inicio (desplegable), hora de fin (desplegable),</w:t>
-      </w:r>
-      <w:r>
-        <w:t xml:space="preserve"> sector (campo de texto)</w:t>
-      </w:r>
-      <w:r>
-        <w:t xml:space="preserve"> </w:t>
-      </w:r>
-      <w:r>
-        <w:t>y</w:t>
-      </w:r>
-      <w:r>
-        <w:t xml:space="preserve"> </w:t>
-      </w:r>
-      <w:r>
-        <w:t>nombre</w:t>
-      </w:r>
-      <w:r>
-        <w:t xml:space="preserve"> </w:t>
-      </w:r>
-      <w:r>
-        <w:t>(campo de texto).</w:t>
+        <w:t xml:space="preserve">La Pantalla Modificar Cursada se despliega. Esta pantalla contiene </w:t>
+      </w:r>
+      <w:r>
+        <w:t>secciones: “Información básica” y “Horarios”. En la primera sección se ubica:</w:t>
+      </w:r>
+    </w:p>
+    <w:p>
+      <w:pPr>
+        <w:pStyle w:val="Prrafodelista"/>
+        <w:numPr>
+          <w:ilvl w:val="1"/>
+          <w:numId w:val="14"/>
+        </w:numPr>
+        <w:spacing w:before="120"/>
+        <w:contextualSpacing w:val="0"/>
+        <w:jc w:val="both"/>
+      </w:pPr>
+      <w:r>
+        <w:t>Denominación (texto).</w:t>
+      </w:r>
+    </w:p>
+    <w:p>
+      <w:pPr>
+        <w:pStyle w:val="Prrafodelista"/>
+        <w:numPr>
+          <w:ilvl w:val="1"/>
+          <w:numId w:val="14"/>
+        </w:numPr>
+        <w:spacing w:before="120"/>
+        <w:contextualSpacing w:val="0"/>
+        <w:jc w:val="both"/>
+      </w:pPr>
+      <w:r>
+        <w:t>Año (desplegable).</w:t>
+      </w:r>
+    </w:p>
+    <w:p>
+      <w:pPr>
+        <w:pStyle w:val="Prrafodelista"/>
+        <w:numPr>
+          <w:ilvl w:val="1"/>
+          <w:numId w:val="14"/>
+        </w:numPr>
+        <w:spacing w:before="120"/>
+        <w:contextualSpacing w:val="0"/>
+        <w:jc w:val="both"/>
+      </w:pPr>
+      <w:r>
+        <w:t>Botón “Modificar”.</w:t>
+      </w:r>
+    </w:p>
+    <w:p>
+      <w:pPr>
+        <w:pStyle w:val="Prrafodelista"/>
+        <w:spacing w:before="120"/>
+        <w:ind w:left="714" w:firstLine="0"/>
+        <w:contextualSpacing w:val="0"/>
+        <w:jc w:val="both"/>
+      </w:pPr>
+      <w:r>
+        <w:lastRenderedPageBreak/>
+        <w:t xml:space="preserve">En la segunda sección </w:t>
+      </w:r>
+      <w:r>
+        <w:t xml:space="preserve">representa los horarios de clase para la asignatura. Aquí </w:t>
+      </w:r>
+      <w:r>
+        <w:t xml:space="preserve">se ubica </w:t>
+      </w:r>
+      <w:r>
+        <w:t>cada uno de los días iniciando desde el lunes y finalizando el sábado. Por cada día se muestra:</w:t>
+      </w:r>
+    </w:p>
+    <w:p>
+      <w:pPr>
+        <w:pStyle w:val="Prrafodelista"/>
+        <w:numPr>
+          <w:ilvl w:val="1"/>
+          <w:numId w:val="14"/>
+        </w:numPr>
+        <w:spacing w:before="120"/>
+        <w:contextualSpacing w:val="0"/>
+        <w:jc w:val="both"/>
+      </w:pPr>
+      <w:r>
+        <w:t>Cuadro de selección (solo se permite seleccionar un día a la vez)</w:t>
+      </w:r>
+    </w:p>
+    <w:p>
+      <w:pPr>
+        <w:pStyle w:val="Prrafodelista"/>
+        <w:numPr>
+          <w:ilvl w:val="1"/>
+          <w:numId w:val="14"/>
+        </w:numPr>
+        <w:spacing w:before="120"/>
+        <w:contextualSpacing w:val="0"/>
+        <w:jc w:val="both"/>
+      </w:pPr>
+      <w:r>
+        <w:t>Horario de inicio (desplegable).</w:t>
+      </w:r>
+    </w:p>
+    <w:p>
+      <w:pPr>
+        <w:pStyle w:val="Prrafodelista"/>
+        <w:numPr>
+          <w:ilvl w:val="1"/>
+          <w:numId w:val="14"/>
+        </w:numPr>
+        <w:spacing w:before="120"/>
+        <w:contextualSpacing w:val="0"/>
+        <w:jc w:val="both"/>
+      </w:pPr>
+      <w:r>
+        <w:t>Horario de fin (desplegable).</w:t>
+      </w:r>
+    </w:p>
+    <w:p>
+      <w:pPr>
+        <w:pStyle w:val="Prrafodelista"/>
+        <w:numPr>
+          <w:ilvl w:val="1"/>
+          <w:numId w:val="14"/>
+        </w:numPr>
+        <w:spacing w:before="120"/>
+        <w:contextualSpacing w:val="0"/>
+        <w:jc w:val="both"/>
+      </w:pPr>
+      <w:r>
+        <w:t>Nombre de aula (texto).</w:t>
+      </w:r>
+    </w:p>
+    <w:p>
+      <w:pPr>
+        <w:pStyle w:val="Prrafodelista"/>
+        <w:numPr>
+          <w:ilvl w:val="1"/>
+          <w:numId w:val="14"/>
+        </w:numPr>
+        <w:spacing w:before="120"/>
+        <w:contextualSpacing w:val="0"/>
+        <w:jc w:val="both"/>
+      </w:pPr>
+      <w:r>
+        <w:t xml:space="preserve">Numero de aula (texto). </w:t>
+      </w:r>
+    </w:p>
+    <w:p>
+      <w:pPr>
+        <w:pStyle w:val="Prrafodelista"/>
+        <w:numPr>
+          <w:ilvl w:val="1"/>
+          <w:numId w:val="14"/>
+        </w:numPr>
+        <w:spacing w:before="120"/>
+        <w:contextualSpacing w:val="0"/>
+        <w:jc w:val="both"/>
+      </w:pPr>
+      <w:r>
+        <w:t>Si el día contiene información se muestra el icono para modificar o borra</w:t>
+      </w:r>
+      <w:r>
+        <w:t>r</w:t>
+      </w:r>
+      <w:r>
+        <w:t xml:space="preserve">. Caso contrario se muestra un icono para crear. </w:t>
       </w:r>
     </w:p>
     <w:p>
@@ -1748,11 +1907,19 @@
         <w:jc w:val="both"/>
       </w:pPr>
       <w:r>
-        <w:t>El actor presiona “Modificar”</w:t>
+        <w:t>El actor presiona “Modificar</w:t>
+      </w:r>
+      <w:r>
+        <w:t xml:space="preserve"> información básica</w:t>
+      </w:r>
+      <w:r>
+        <w:t>”</w:t>
       </w:r>
       <w:bookmarkStart w:id="12" w:name="_Toc228206479"/>
       <w:bookmarkStart w:id="13" w:name="_Toc234686584"/>
-      <w:bookmarkStart w:id="14" w:name="_Toc257615433"/>
+      <w:r>
+        <w:t>, “Icono modificar clase”, “Icono borrar clase” o “Icono crear clase”</w:t>
+      </w:r>
       <w:r>
         <w:t>.</w:t>
       </w:r>
@@ -1770,6 +1937,9 @@
         <w:jc w:val="both"/>
       </w:pPr>
       <w:r>
+        <w:t xml:space="preserve">Si se presionó algún icono, </w:t>
+      </w:r>
+      <w:r>
         <w:t>La pantalla Modificar Cursada agrega la fecha actual a los datos de modificación.</w:t>
       </w:r>
     </w:p>
@@ -1850,7 +2020,6 @@
         <w:jc w:val="both"/>
       </w:pPr>
       <w:r>
-        <w:lastRenderedPageBreak/>
         <w:t>La Base de Datos devuelve “Ok” a la Interface Base de Datos.</w:t>
       </w:r>
     </w:p>
@@ -1922,6 +2091,7 @@
       <w:pPr>
         <w:pStyle w:val="PSI-Ttulo1"/>
       </w:pPr>
+      <w:bookmarkStart w:id="14" w:name="_Toc524094269"/>
       <w:proofErr w:type="spellStart"/>
       <w:r>
         <w:t>Poscondiciones</w:t>
@@ -1960,7 +2130,7 @@
       </w:pPr>
       <w:bookmarkStart w:id="15" w:name="_Toc228206480"/>
       <w:bookmarkStart w:id="16" w:name="_Toc234686585"/>
-      <w:bookmarkStart w:id="17" w:name="_Toc257615434"/>
+      <w:bookmarkStart w:id="17" w:name="_Toc524094270"/>
       <w:r>
         <w:t>Flujo de Eventos Alternativo</w:t>
       </w:r>
@@ -2021,6 +2191,7 @@
         <w:jc w:val="both"/>
       </w:pPr>
       <w:r>
+        <w:lastRenderedPageBreak/>
         <w:t>Se continúa en el paso 6 del flujo principal.</w:t>
       </w:r>
     </w:p>
@@ -2039,9 +2210,8 @@
       </w:pPr>
       <w:bookmarkStart w:id="18" w:name="_Toc228206481"/>
       <w:bookmarkStart w:id="19" w:name="_Toc234686586"/>
-      <w:bookmarkStart w:id="20" w:name="_Toc257615435"/>
-      <w:r>
-        <w:lastRenderedPageBreak/>
+      <w:bookmarkStart w:id="20" w:name="_Toc524094271"/>
+      <w:r>
         <w:t>Diagramas Asociados</w:t>
       </w:r>
       <w:bookmarkEnd w:id="18"/>
@@ -2052,7 +2222,7 @@
       <w:pPr>
         <w:pStyle w:val="PSI-Ttulo2"/>
       </w:pPr>
-      <w:bookmarkStart w:id="21" w:name="_Toc257615436"/>
+      <w:bookmarkStart w:id="21" w:name="_Toc524094272"/>
       <w:r>
         <w:t>Diagrama de Casos de Uso</w:t>
       </w:r>
@@ -2174,7 +2344,7 @@
       <w:pPr>
         <w:pStyle w:val="PSI-Ttulo2"/>
       </w:pPr>
-      <w:bookmarkStart w:id="22" w:name="_Toc257615437"/>
+      <w:bookmarkStart w:id="22" w:name="_Toc524094273"/>
       <w:r>
         <w:t>Diagrama de Secuencia</w:t>
       </w:r>
@@ -2245,35 +2415,137 @@
       <w:pPr>
         <w:pStyle w:val="PSI-Normal"/>
       </w:pPr>
-      <w:bookmarkStart w:id="23" w:name="_GoBack"/>
+    </w:p>
+    <w:p>
+      <w:pPr>
+        <w:pStyle w:val="PSI-Ttulo2"/>
+      </w:pPr>
+      <w:bookmarkStart w:id="23" w:name="_Toc524094274"/>
+      <w:r>
+        <w:t>Diagrama de Colaboración</w:t>
+      </w:r>
       <w:bookmarkEnd w:id="23"/>
     </w:p>
     <w:p>
       <w:pPr>
+        <w:pStyle w:val="PSI-Normal"/>
+      </w:pPr>
+    </w:p>
+    <w:p>
+      <w:pPr>
         <w:pStyle w:val="PSI-Ttulo2"/>
       </w:pPr>
-      <w:bookmarkStart w:id="24" w:name="_Toc257615438"/>
-      <w:r>
-        <w:t>Diagrama de Colaboración</w:t>
+      <w:bookmarkStart w:id="24" w:name="_Toc524094275"/>
+      <w:r>
+        <w:t>Interfaces de Usuario</w:t>
       </w:r>
       <w:bookmarkEnd w:id="24"/>
+    </w:p>
+    <w:p>
+      <w:pPr>
+        <w:pStyle w:val="PSI-Normal"/>
+      </w:pPr>
+    </w:p>
+    <w:p>
+      <w:pPr>
+        <w:pStyle w:val="PSI-Normal"/>
+      </w:pPr>
+      <w:r>
+        <w:t>Con el objetivo de mejorar la comprensión del caso de uso, se presenta una imagen meramente ilustrativa del formato general de la pantalla para modificar un horario de cursada. Esta imagen debe considerarse como una guía.</w:t>
+      </w:r>
+    </w:p>
+    <w:p>
+      <w:pPr>
+        <w:pStyle w:val="PSI-Normal"/>
+      </w:pPr>
     </w:p>
     <w:p>
       <w:pPr>
         <w:pStyle w:val="PSI-Normal"/>
         <w:jc w:val="center"/>
       </w:pPr>
+      <w:r>
+        <w:rPr>
+          <w:noProof/>
+          <w:lang w:eastAsia="es-AR"/>
+        </w:rPr>
+        <w:drawing>
+          <wp:inline distT="0" distB="0" distL="0" distR="0">
+            <wp:extent cx="5306654" cy="3848100"/>
+            <wp:effectExtent l="19050" t="19050" r="8890" b="0"/>
+            <wp:docPr id="5" name="Imagen 5"/>
+            <wp:cNvGraphicFramePr>
+              <a:graphicFrameLocks xmlns:a="http://schemas.openxmlformats.org/drawingml/2006/main" noChangeAspect="1"/>
+            </wp:cNvGraphicFramePr>
+            <a:graphic xmlns:a="http://schemas.openxmlformats.org/drawingml/2006/main">
+              <a:graphicData uri="http://schemas.openxmlformats.org/drawingml/2006/picture">
+                <pic:pic xmlns:pic="http://schemas.openxmlformats.org/drawingml/2006/picture">
+                  <pic:nvPicPr>
+                    <pic:cNvPr id="5" name="CU06 - Modificar horario de cursada.png"/>
+                    <pic:cNvPicPr/>
+                  </pic:nvPicPr>
+                  <pic:blipFill rotWithShape="1">
+                    <a:blip r:embed="rId17">
+                      <a:extLst>
+                        <a:ext uri="{28A0092B-C50C-407E-A947-70E740481C1C}">
+                          <a14:useLocalDpi xmlns:a14="http://schemas.microsoft.com/office/drawing/2010/main" val="0"/>
+                        </a:ext>
+                      </a:extLst>
+                    </a:blip>
+                    <a:srcRect l="4233" t="6674" r="5280" b="4656"/>
+                    <a:stretch/>
+                  </pic:blipFill>
+                  <pic:spPr bwMode="auto">
+                    <a:xfrm>
+                      <a:off x="0" y="0"/>
+                      <a:ext cx="5313904" cy="3853357"/>
+                    </a:xfrm>
+                    <a:prstGeom prst="rect">
+                      <a:avLst/>
+                    </a:prstGeom>
+                    <a:ln>
+                      <a:solidFill>
+                        <a:schemeClr val="tx1"/>
+                      </a:solidFill>
+                    </a:ln>
+                    <a:extLst>
+                      <a:ext uri="{53640926-AAD7-44D8-BBD7-CCE9431645EC}">
+                        <a14:shadowObscured xmlns:a14="http://schemas.microsoft.com/office/drawing/2010/main"/>
+                      </a:ext>
+                    </a:extLst>
+                  </pic:spPr>
+                </pic:pic>
+              </a:graphicData>
+            </a:graphic>
+          </wp:inline>
+        </w:drawing>
+      </w:r>
     </w:p>
     <w:p>
       <w:pPr>
         <w:pStyle w:val="PSI-Normal"/>
         <w:jc w:val="center"/>
       </w:pPr>
+      <w:r>
+        <w:t>Representación de la pantalla modificar horario de cursada</w:t>
+      </w:r>
     </w:p>
     <w:p>
       <w:pPr>
         <w:pStyle w:val="PSI-Normal"/>
-        <w:jc w:val="center"/>
+        <w:spacing w:before="240"/>
+      </w:pPr>
+      <w:bookmarkStart w:id="25" w:name="_GoBack"/>
+      <w:bookmarkEnd w:id="25"/>
+    </w:p>
+    <w:p>
+      <w:pPr>
+        <w:pStyle w:val="PSI-Normal"/>
+      </w:pPr>
+    </w:p>
+    <w:p>
+      <w:pPr>
+        <w:pStyle w:val="PSI-Normal"/>
       </w:pPr>
     </w:p>
     <w:p>
@@ -2287,8 +2559,8 @@
       </w:pPr>
     </w:p>
     <w:sectPr>
-      <w:headerReference w:type="default" r:id="rId17"/>
-      <w:footerReference w:type="default" r:id="rId18"/>
+      <w:headerReference w:type="default" r:id="rId18"/>
+      <w:footerReference w:type="default" r:id="rId19"/>
       <w:pgSz w:w="11906" w:h="16838"/>
       <w:pgMar w:top="1535" w:right="1701" w:bottom="1417" w:left="1701" w:header="567" w:footer="572" w:gutter="0"/>
       <w:cols w:space="708"/>
@@ -2425,7 +2697,7 @@
             <w:rFonts w:asciiTheme="majorHAnsi" w:hAnsiTheme="majorHAnsi" w:cstheme="majorHAnsi"/>
             <w:noProof/>
           </w:rPr>
-          <w:t>7</w:t>
+          <w:t>8</w:t>
         </w:r>
         <w:r>
           <w:rPr>
@@ -2462,7 +2734,7 @@
             <w:rFonts w:asciiTheme="majorHAnsi" w:hAnsiTheme="majorHAnsi" w:cstheme="majorHAnsi"/>
             <w:noProof/>
           </w:rPr>
-          <w:t>7</w:t>
+          <w:t>8</w:t>
         </w:r>
         <w:r>
           <w:rPr>
@@ -3457,7 +3729,7 @@
         <w:rFonts w:hint="default"/>
       </w:rPr>
     </w:lvl>
-    <w:lvl w:ilvl="1" w:tplc="2C0A0019" w:tentative="1">
+    <w:lvl w:ilvl="1" w:tplc="2C0A0019">
       <w:start w:val="1"/>
       <w:numFmt w:val="lowerLetter"/>
       <w:lvlText w:val="%2."/>
@@ -5401,8 +5673,9 @@
     <w:basedOn w:val="Normal"/>
     <w:autoRedefine/>
     <w:qFormat/>
-    <w:rsid w:val="009A3173"/>
+    <w:rsid w:val="00EF5F82"/>
     <w:pPr>
+      <w:spacing w:before="0"/>
       <w:jc w:val="both"/>
     </w:pPr>
     <w:rPr>
@@ -5742,7 +6015,7 @@
 </file>
 
 <file path=customXml/itemProps2.xml><?xml version="1.0" encoding="utf-8"?>
-<ds:datastoreItem xmlns:ds="http://schemas.openxmlformats.org/officeDocument/2006/customXml" ds:itemID="{D7917E55-712B-4439-9EA4-3ED73567B3F0}">
+<ds:datastoreItem xmlns:ds="http://schemas.openxmlformats.org/officeDocument/2006/customXml" ds:itemID="{824255C1-94BA-4C76-802A-EA4B877450B5}">
   <ds:schemaRefs>
     <ds:schemaRef ds:uri="http://schemas.openxmlformats.org/officeDocument/2006/bibliography"/>
   </ds:schemaRefs>

</xml_diff>

<commit_message>
Actualización ECU-CU06 según presentación a docentes el 01/11
</commit_message>
<xml_diff>
--- a/03. Analisis y diseño/02. Casos de uso/02. Casos de uso/CU06 - Modificar horario de cursada.docx
+++ b/03. Analisis y diseño/02. Casos de uso/02. Casos de uso/CU06 - Modificar horario de cursada.docx
@@ -448,15 +448,7 @@
                         <w:pStyle w:val="PSI-DescripcindelDocumentos"/>
                       </w:pPr>
                       <w:r>
-                        <w:t xml:space="preserve">Estos ilustran los requerimientos del sistema al mostrar </w:t>
-                      </w:r>
-                      <w:proofErr w:type="spellStart"/>
-                      <w:r>
-                        <w:t>como</w:t>
-                      </w:r>
-                      <w:proofErr w:type="spellEnd"/>
-                      <w:r>
-                        <w:t xml:space="preserve"> reacciona una respuesta a eventos que se producen en el mismo</w:t>
+                        <w:t>Estos ilustran los requerimientos del sistema al mostrar como reacciona una respuesta a eventos que se producen en el mismo</w:t>
                       </w:r>
                     </w:p>
                     <w:p>
@@ -2092,14 +2084,12 @@
         <w:pStyle w:val="PSI-Ttulo1"/>
       </w:pPr>
       <w:bookmarkStart w:id="14" w:name="_Toc524094269"/>
-      <w:proofErr w:type="spellStart"/>
       <w:r>
         <w:t>Poscondiciones</w:t>
       </w:r>
       <w:bookmarkEnd w:id="12"/>
       <w:bookmarkEnd w:id="13"/>
       <w:bookmarkEnd w:id="14"/>
-      <w:proofErr w:type="spellEnd"/>
     </w:p>
     <w:p>
       <w:pPr>
@@ -2430,45 +2420,95 @@
       <w:pPr>
         <w:pStyle w:val="PSI-Normal"/>
       </w:pPr>
-    </w:p>
-    <w:p>
-      <w:pPr>
-        <w:pStyle w:val="PSI-Ttulo2"/>
-      </w:pPr>
-      <w:bookmarkStart w:id="24" w:name="_Toc524094275"/>
-      <w:r>
-        <w:t>Interfaces de Usuario</w:t>
-      </w:r>
-      <w:bookmarkEnd w:id="24"/>
-    </w:p>
-    <w:p>
-      <w:pPr>
-        <w:pStyle w:val="PSI-Normal"/>
-      </w:pPr>
-    </w:p>
-    <w:p>
-      <w:pPr>
-        <w:pStyle w:val="PSI-Normal"/>
-      </w:pPr>
-      <w:r>
-        <w:t>Con el objetivo de mejorar la comprensión del caso de uso, se presenta una imagen meramente ilustrativa del formato general de la pantalla para modificar un horario de cursada. Esta imagen debe considerarse como una guía.</w:t>
-      </w:r>
-    </w:p>
-    <w:p>
-      <w:pPr>
-        <w:pStyle w:val="PSI-Normal"/>
-      </w:pPr>
-    </w:p>
-    <w:p>
-      <w:pPr>
-        <w:pStyle w:val="PSI-Normal"/>
-        <w:jc w:val="center"/>
-      </w:pPr>
+      <w:bookmarkStart w:id="24" w:name="_GoBack"/>
       <w:r>
         <w:rPr>
           <w:noProof/>
           <w:lang w:eastAsia="es-AR"/>
         </w:rPr>
+        <w:drawing>
+          <wp:inline distT="0" distB="0" distL="0" distR="0">
+            <wp:extent cx="5400040" cy="2282825"/>
+            <wp:effectExtent l="0" t="0" r="0" b="0"/>
+            <wp:docPr id="6" name="Imagen 6"/>
+            <wp:cNvGraphicFramePr>
+              <a:graphicFrameLocks xmlns:a="http://schemas.openxmlformats.org/drawingml/2006/main" noChangeAspect="1"/>
+            </wp:cNvGraphicFramePr>
+            <a:graphic xmlns:a="http://schemas.openxmlformats.org/drawingml/2006/main">
+              <a:graphicData uri="http://schemas.openxmlformats.org/drawingml/2006/picture">
+                <pic:pic xmlns:pic="http://schemas.openxmlformats.org/drawingml/2006/picture">
+                  <pic:nvPicPr>
+                    <pic:cNvPr id="6" name="DC - CU06 - Modificar horario de cursada.jpg"/>
+                    <pic:cNvPicPr/>
+                  </pic:nvPicPr>
+                  <pic:blipFill>
+                    <a:blip r:embed="rId17">
+                      <a:extLst>
+                        <a:ext uri="{28A0092B-C50C-407E-A947-70E740481C1C}">
+                          <a14:useLocalDpi xmlns:a14="http://schemas.microsoft.com/office/drawing/2010/main" val="0"/>
+                        </a:ext>
+                      </a:extLst>
+                    </a:blip>
+                    <a:stretch>
+                      <a:fillRect/>
+                    </a:stretch>
+                  </pic:blipFill>
+                  <pic:spPr>
+                    <a:xfrm>
+                      <a:off x="0" y="0"/>
+                      <a:ext cx="5400040" cy="2282825"/>
+                    </a:xfrm>
+                    <a:prstGeom prst="rect">
+                      <a:avLst/>
+                    </a:prstGeom>
+                  </pic:spPr>
+                </pic:pic>
+              </a:graphicData>
+            </a:graphic>
+          </wp:inline>
+        </w:drawing>
+      </w:r>
+      <w:bookmarkEnd w:id="24"/>
+    </w:p>
+    <w:p>
+      <w:pPr>
+        <w:pStyle w:val="PSI-Ttulo2"/>
+      </w:pPr>
+      <w:bookmarkStart w:id="25" w:name="_Toc524094275"/>
+      <w:r>
+        <w:t>Interfaces de Usuario</w:t>
+      </w:r>
+      <w:bookmarkEnd w:id="25"/>
+    </w:p>
+    <w:p>
+      <w:pPr>
+        <w:pStyle w:val="PSI-Normal"/>
+      </w:pPr>
+    </w:p>
+    <w:p>
+      <w:pPr>
+        <w:pStyle w:val="PSI-Normal"/>
+      </w:pPr>
+      <w:r>
+        <w:t>Con el objetivo de mejorar la comprensión del caso de uso, se presenta una imagen meramente ilustrativa del formato general de la pantalla para modificar un horario de cursada. Esta imagen debe considerarse como una guía.</w:t>
+      </w:r>
+    </w:p>
+    <w:p>
+      <w:pPr>
+        <w:pStyle w:val="PSI-Normal"/>
+      </w:pPr>
+    </w:p>
+    <w:p>
+      <w:pPr>
+        <w:pStyle w:val="PSI-Normal"/>
+        <w:jc w:val="center"/>
+      </w:pPr>
+      <w:r>
+        <w:rPr>
+          <w:noProof/>
+          <w:lang w:eastAsia="es-AR"/>
+        </w:rPr>
+        <w:lastRenderedPageBreak/>
         <w:drawing>
           <wp:inline distT="0" distB="0" distL="0" distR="0">
             <wp:extent cx="5306654" cy="3848100"/>
@@ -2485,7 +2525,7 @@
                     <pic:cNvPicPr/>
                   </pic:nvPicPr>
                   <pic:blipFill rotWithShape="1">
-                    <a:blip r:embed="rId17">
+                    <a:blip r:embed="rId18">
                       <a:extLst>
                         <a:ext uri="{28A0092B-C50C-407E-A947-70E740481C1C}">
                           <a14:useLocalDpi xmlns:a14="http://schemas.microsoft.com/office/drawing/2010/main" val="0"/>
@@ -2535,8 +2575,6 @@
         <w:pStyle w:val="PSI-Normal"/>
         <w:spacing w:before="240"/>
       </w:pPr>
-      <w:bookmarkStart w:id="25" w:name="_GoBack"/>
-      <w:bookmarkEnd w:id="25"/>
     </w:p>
     <w:p>
       <w:pPr>
@@ -2559,8 +2597,8 @@
       </w:pPr>
     </w:p>
     <w:sectPr>
-      <w:headerReference w:type="default" r:id="rId18"/>
-      <w:footerReference w:type="default" r:id="rId19"/>
+      <w:headerReference w:type="default" r:id="rId19"/>
+      <w:footerReference w:type="default" r:id="rId20"/>
       <w:pgSz w:w="11906" w:h="16838"/>
       <w:pgMar w:top="1535" w:right="1701" w:bottom="1417" w:left="1701" w:header="567" w:footer="572" w:gutter="0"/>
       <w:cols w:space="708"/>
@@ -6015,7 +6053,7 @@
 </file>
 
 <file path=customXml/itemProps2.xml><?xml version="1.0" encoding="utf-8"?>
-<ds:datastoreItem xmlns:ds="http://schemas.openxmlformats.org/officeDocument/2006/customXml" ds:itemID="{824255C1-94BA-4C76-802A-EA4B877450B5}">
+<ds:datastoreItem xmlns:ds="http://schemas.openxmlformats.org/officeDocument/2006/customXml" ds:itemID="{5F78EB1B-55A9-46AB-9BB7-F1167500FB36}">
   <ds:schemaRefs>
     <ds:schemaRef ds:uri="http://schemas.openxmlformats.org/officeDocument/2006/bibliography"/>
   </ds:schemaRefs>

</xml_diff>